<commit_message>
added more text in RRR
</commit_message>
<xml_diff>
--- a/ReportRescueRobots.docx
+++ b/ReportRescueRobots.docx
@@ -7,20 +7,121 @@
         <w:jc w:val="center"/>
         <w:rPr>
           <w:b/>
+          <w:lang w:val="ru-RU"/>
         </w:rPr>
       </w:pPr>
       <w:r>
         <w:rPr>
           <w:b/>
-        </w:rPr>
-        <w:t>Использование группы мобильных роботов для работы в сложных климатических условиях</w:t>
-      </w:r>
-      <w:r>
+          <w:lang w:val="ru-RU"/>
+        </w:rPr>
+        <w:t>Использование группы мобильных роботов для работы в сложных климатических условиях.</w:t>
+      </w:r>
+    </w:p>
+    <w:p>
+      <w:pPr>
         <w:rPr>
           <w:b/>
+          <w:lang w:val="ru-RU"/>
+        </w:rPr>
+      </w:pPr>
+    </w:p>
+    <w:p>
+      <w:pPr>
+        <w:jc w:val="center"/>
+        <w:rPr>
+          <w:lang w:val="ru-RU"/>
+        </w:rPr>
+      </w:pPr>
+      <w:r>
+        <w:rPr>
+          <w:lang w:val="ru-RU"/>
+        </w:rPr>
+        <w:t>С.С. Яковлев.</w:t>
+      </w:r>
+    </w:p>
+    <w:p>
+      <w:pPr>
+        <w:rPr>
+          <w:lang w:val="ru-RU"/>
+        </w:rPr>
+      </w:pPr>
+    </w:p>
+    <w:p>
+      <w:pPr>
+        <w:jc w:val="center"/>
+        <w:rPr>
+          <w:lang w:val="ru-RU"/>
+        </w:rPr>
+      </w:pPr>
+      <w:r>
+        <w:rPr>
+          <w:lang w:val="ru-RU"/>
+        </w:rPr>
+        <w:t>ЦНИИ РТК, Санкт-Петербург,</w:t>
+      </w:r>
+    </w:p>
+    <w:p>
+      <w:pPr>
+        <w:jc w:val="center"/>
+      </w:pPr>
+      <w:proofErr w:type="gramStart"/>
+      <w:r>
+        <w:t>e</w:t>
+      </w:r>
+      <w:r>
+        <w:t>-</w:t>
+      </w:r>
+      <w:r>
+        <w:t>mail</w:t>
+      </w:r>
+      <w:proofErr w:type="gramEnd"/>
+      <w:r>
+        <w:t>:</w:t>
+      </w:r>
+      <w:r>
+        <w:t xml:space="preserve"> </w:t>
+      </w:r>
+      <w:r>
+        <w:t>syakovlev90@yandex.ru</w:t>
+      </w:r>
+    </w:p>
+    <w:p>
+      <w:pPr>
+        <w:jc w:val="center"/>
+      </w:pPr>
+    </w:p>
+    <w:p>
+      <w:pPr>
+        <w:rPr>
+          <w:b/>
+        </w:rPr>
+      </w:pPr>
+      <w:proofErr w:type="gramStart"/>
+      <w:r>
+        <w:rPr>
+          <w:rStyle w:val="10"/>
+        </w:rPr>
+        <w:t>Annotation</w:t>
+      </w:r>
+      <w:r>
+        <w:rPr>
+          <w:b/>
         </w:rPr>
         <w:t>.</w:t>
       </w:r>
+      <w:proofErr w:type="gramEnd"/>
+    </w:p>
+    <w:p>
+      <w:r>
+        <w:t>Some annotation mu</w:t>
+      </w:r>
+      <w:r>
+        <w:t>st be here.</w:t>
+      </w:r>
+      <w:r>
+        <w:t xml:space="preserve"> </w:t>
+      </w:r>
     </w:p>
     <w:p>
       <w:pPr>
@@ -31,140 +132,3458 @@
     </w:p>
     <w:p>
       <w:pPr>
+        <w:rPr>
+          <w:b/>
+          <w:lang w:val="ru-RU"/>
+        </w:rPr>
+      </w:pPr>
+      <w:r>
+        <w:rPr>
+          <w:rStyle w:val="10"/>
+          <w:lang w:val="ru-RU"/>
+        </w:rPr>
+        <w:t>Введение</w:t>
+      </w:r>
+    </w:p>
+    <w:p>
+      <w:pPr>
+        <w:rPr>
+          <w:lang w:val="ru-RU"/>
+        </w:rPr>
+      </w:pPr>
+      <w:r>
+        <w:rPr>
+          <w:lang w:val="ru-RU"/>
+        </w:rPr>
+        <w:t xml:space="preserve">Целью данной работы является рассмотрение задачи </w:t>
+      </w:r>
+      <w:r>
+        <w:rPr>
+          <w:lang w:val="ru-RU"/>
+        </w:rPr>
+        <w:t xml:space="preserve">применения группы мобильных роботов в сложных климатических условиях на примере спасения людей с арктической нефтяной буровой платформы. </w:t>
+      </w:r>
+    </w:p>
+    <w:p>
+      <w:pPr>
+        <w:rPr>
+          <w:szCs w:val="28"/>
+          <w:lang w:val="ru-RU"/>
+        </w:rPr>
+      </w:pPr>
+      <w:r>
+        <w:rPr>
+          <w:szCs w:val="28"/>
+          <w:lang w:val="ru-RU"/>
+        </w:rPr>
+        <w:t>Спасение терпящих бедствие людей посредством автономных средств очень сложная цивилизационная проблема. В последнее время, в связи с увеличением добычи нефти и газа в прибрежных (шельфовых) зонах увеличивается количество аварий и, следовательно, же</w:t>
+      </w:r>
+      <w:proofErr w:type="gramStart"/>
+      <w:r>
+        <w:rPr>
+          <w:szCs w:val="28"/>
+          <w:lang w:val="ru-RU"/>
+        </w:rPr>
+        <w:t>ртв ср</w:t>
+      </w:r>
+      <w:proofErr w:type="gramEnd"/>
+      <w:r>
+        <w:rPr>
+          <w:szCs w:val="28"/>
+          <w:lang w:val="ru-RU"/>
+        </w:rPr>
+        <w:t>еди персонала. Опыт проведения многочисленных спасательных мероприятий показал, что применение известных средств и методов не отличается эффективностью</w:t>
+      </w:r>
+      <w:r>
+        <w:rPr>
+          <w:szCs w:val="28"/>
+          <w:lang w:val="ru-RU"/>
+        </w:rPr>
+        <w:t>.</w:t>
+      </w:r>
+    </w:p>
+    <w:p>
+      <w:pPr>
+        <w:ind w:firstLine="709"/>
+        <w:rPr>
+          <w:szCs w:val="28"/>
+          <w:lang w:val="ru-RU"/>
+        </w:rPr>
+      </w:pPr>
+      <w:r>
+        <w:rPr>
+          <w:szCs w:val="28"/>
+          <w:lang w:val="ru-RU"/>
+        </w:rPr>
+        <w:t>К преимуществам группового подхода можно отнести:</w:t>
+      </w:r>
+      <w:r>
+        <w:rPr>
+          <w:szCs w:val="28"/>
+          <w:lang w:val="ru-RU"/>
+        </w:rPr>
+        <w:t xml:space="preserve"> больший радиус действия, достигаемый за счет рассредоточени</w:t>
+      </w:r>
+      <w:r>
+        <w:rPr>
+          <w:szCs w:val="28"/>
+          <w:lang w:val="ru-RU"/>
+        </w:rPr>
+        <w:t xml:space="preserve">я роботов по всей рабочей зоне; </w:t>
+      </w:r>
+      <w:r>
+        <w:rPr>
+          <w:szCs w:val="28"/>
+          <w:lang w:val="ru-RU"/>
+        </w:rPr>
+        <w:t>более высокая вероятность выполнения задания, достигаемая за счет возможности перераспределения целей между роботами группы в случае выхода из строя некоторых из них. При этом возникают новые проблемы группового управления и коммуникации, связанные с организацией группового взаимодействия роботов.</w:t>
+      </w:r>
+    </w:p>
+    <w:p>
+      <w:pPr>
+        <w:pStyle w:val="1"/>
+        <w:ind w:firstLine="709"/>
+      </w:pPr>
+      <w:r>
+        <w:rPr>
+          <w:lang w:val="ru-RU"/>
+        </w:rPr>
+        <w:lastRenderedPageBreak/>
+        <w:t>Сложные климатические условия</w:t>
+      </w:r>
+    </w:p>
+    <w:p>
+      <w:pPr>
+        <w:rPr>
+          <w:lang w:val="ru-RU"/>
+        </w:rPr>
+      </w:pPr>
+      <w:r>
+        <w:rPr>
+          <w:lang w:val="ru-RU"/>
+        </w:rPr>
+        <w:t xml:space="preserve">Для климатических условий Арктики характерны следующие погодные особенности: низкие температуры, продолжительный период полярной ночи, сильные порывы ветра и штормы,  метели, снежные и образованные движением льдов, ледяные торосы. </w:t>
+      </w:r>
+    </w:p>
+    <w:p>
+      <w:pPr>
+        <w:ind w:firstLine="709"/>
+      </w:pPr>
+      <w:r>
+        <w:rPr>
+          <w:lang w:val="ru-RU"/>
+        </w:rPr>
+        <w:t>Такие условия предъявляют дополнительные требования к надежности систем и заставляют искать более сложные и надежные методы навигации, так как основная цель робототехнической системы спасение людей, промедление или отказ роботов, из-за невозможности производить нормальную навигацию из-за изменчивых погодных условий абсолютно недопустим.</w:t>
+      </w:r>
+    </w:p>
+    <w:p>
+      <w:pPr>
+        <w:rPr>
+          <w:lang w:val="ru-RU"/>
+        </w:rPr>
+      </w:pPr>
+      <w:r>
+        <w:rPr>
+          <w:lang w:val="ru-RU"/>
+        </w:rPr>
+        <w:t xml:space="preserve">Подобные неблагоприятные условия усложняют задачу выбора датчиков </w:t>
+      </w:r>
+      <w:proofErr w:type="gramStart"/>
+      <w:r>
+        <w:rPr>
+          <w:lang w:val="ru-RU"/>
+        </w:rPr>
+        <w:t>робота</w:t>
+      </w:r>
+      <w:proofErr w:type="gramEnd"/>
+      <w:r>
+        <w:rPr>
+          <w:lang w:val="ru-RU"/>
+        </w:rPr>
+        <w:t xml:space="preserve"> так как в различных погодных условиях те или иные датчики могут давать зашумленную, искаженную информацию о среде или вообще не работать. </w:t>
+      </w:r>
+      <w:proofErr w:type="gramStart"/>
+      <w:r>
+        <w:rPr>
+          <w:lang w:val="ru-RU"/>
+        </w:rPr>
+        <w:t>В</w:t>
+      </w:r>
+      <w:proofErr w:type="gramEnd"/>
+      <w:r>
+        <w:rPr>
+          <w:lang w:val="ru-RU"/>
+        </w:rPr>
+        <w:t xml:space="preserve"> </w:t>
+      </w:r>
+      <w:r>
+        <w:rPr>
+          <w:lang w:val="ru-RU"/>
+        </w:rPr>
+        <w:fldChar w:fldCharType="begin"/>
+      </w:r>
+      <w:r>
+        <w:rPr>
+          <w:lang w:val="ru-RU"/>
+        </w:rPr>
+        <w:instrText xml:space="preserve"> REF _Ref404099726 </w:instrText>
+      </w:r>
+      <w:r>
+        <w:rPr>
+          <w:lang w:val="ru-RU"/>
+        </w:rPr>
+        <w:fldChar w:fldCharType="separate"/>
+      </w:r>
+      <w:proofErr w:type="gramStart"/>
+      <w:r>
+        <w:rPr>
+          <w:lang w:val="ru-RU"/>
+        </w:rPr>
+        <w:t>Таблица</w:t>
+      </w:r>
+      <w:proofErr w:type="gramEnd"/>
+      <w:r>
+        <w:rPr>
+          <w:lang w:val="ru-RU"/>
+        </w:rPr>
+        <w:t xml:space="preserve"> </w:t>
+      </w:r>
+      <w:r>
+        <w:rPr>
+          <w:noProof/>
+          <w:lang w:val="ru-RU"/>
+        </w:rPr>
+        <w:t>1</w:t>
+      </w:r>
+      <w:r>
+        <w:rPr>
+          <w:lang w:val="ru-RU"/>
+        </w:rPr>
+        <w:fldChar w:fldCharType="end"/>
+      </w:r>
+      <w:r>
+        <w:rPr>
+          <w:lang w:val="ru-RU"/>
+        </w:rPr>
+        <w:t xml:space="preserve"> приведена оценка возможности применения различных датчиков и их работоспособность в различных климатических условиях.</w:t>
+      </w:r>
+    </w:p>
+    <w:tbl>
+      <w:tblPr>
+        <w:tblStyle w:val="af7"/>
+        <w:tblW w:w="0" w:type="auto"/>
+        <w:tblLook w:val="04A0" w:firstRow="1" w:lastRow="0" w:firstColumn="1" w:lastColumn="0" w:noHBand="0" w:noVBand="1"/>
+      </w:tblPr>
+      <w:tblGrid>
+        <w:gridCol w:w="3528"/>
+        <w:gridCol w:w="3856"/>
+        <w:gridCol w:w="2001"/>
+      </w:tblGrid>
+      <w:tr>
+        <w:tc>
+          <w:tcPr>
+            <w:tcW w:w="3528" w:type="dxa"/>
+            <w:tcBorders>
+              <w:bottom w:val="single" w:sz="4" w:space="0" w:color="auto"/>
+            </w:tcBorders>
+          </w:tcPr>
+          <w:p>
+            <w:pPr>
+              <w:ind w:firstLine="0"/>
+              <w:rPr>
+                <w:lang w:val="ru-RU"/>
+              </w:rPr>
+            </w:pPr>
+            <w:r>
+              <w:rPr>
+                <w:lang w:val="ru-RU"/>
+              </w:rPr>
+              <w:t>Датчик</w:t>
+            </w:r>
+          </w:p>
+        </w:tc>
+        <w:tc>
+          <w:tcPr>
+            <w:tcW w:w="3856" w:type="dxa"/>
+            <w:tcBorders>
+              <w:bottom w:val="single" w:sz="4" w:space="0" w:color="auto"/>
+            </w:tcBorders>
+          </w:tcPr>
+          <w:p>
+            <w:pPr>
+              <w:ind w:firstLine="0"/>
+              <w:rPr>
+                <w:lang w:val="ru-RU"/>
+              </w:rPr>
+            </w:pPr>
+            <w:r>
+              <w:rPr>
+                <w:lang w:val="ru-RU"/>
+              </w:rPr>
+              <w:t>Погодные условия</w:t>
+            </w:r>
+          </w:p>
+        </w:tc>
+        <w:tc>
+          <w:tcPr>
+            <w:tcW w:w="0" w:type="auto"/>
+            <w:tcBorders>
+              <w:bottom w:val="single" w:sz="4" w:space="0" w:color="auto"/>
+            </w:tcBorders>
+          </w:tcPr>
+          <w:p>
+            <w:pPr>
+              <w:ind w:firstLine="0"/>
+              <w:rPr>
+                <w:lang w:val="ru-RU"/>
+              </w:rPr>
+            </w:pPr>
+            <w:r>
+              <w:rPr>
+                <w:lang w:val="ru-RU"/>
+              </w:rPr>
+              <w:t>Применимость</w:t>
+            </w:r>
+          </w:p>
+        </w:tc>
+      </w:tr>
+      <w:tr>
+        <w:tc>
+          <w:tcPr>
+            <w:tcW w:w="3528" w:type="dxa"/>
+            <w:vMerge w:val="restart"/>
+            <w:tcBorders>
+              <w:top w:val="single" w:sz="4" w:space="0" w:color="auto"/>
+              <w:left w:val="single" w:sz="4" w:space="0" w:color="auto"/>
+              <w:right w:val="single" w:sz="4" w:space="0" w:color="auto"/>
+            </w:tcBorders>
+          </w:tcPr>
+          <w:p>
+            <w:pPr>
+              <w:ind w:firstLine="0"/>
+              <w:rPr>
+                <w:lang w:val="ru-RU"/>
+              </w:rPr>
+            </w:pPr>
+            <w:r>
+              <w:rPr>
+                <w:lang w:val="ru-RU"/>
+              </w:rPr>
+              <w:t>Видеокамеры</w:t>
+            </w:r>
+          </w:p>
+        </w:tc>
+        <w:tc>
+          <w:tcPr>
+            <w:tcW w:w="3856" w:type="dxa"/>
+            <w:tcBorders>
+              <w:top w:val="single" w:sz="4" w:space="0" w:color="auto"/>
+              <w:left w:val="single" w:sz="4" w:space="0" w:color="auto"/>
+              <w:bottom w:val="nil"/>
+              <w:right w:val="single" w:sz="4" w:space="0" w:color="auto"/>
+            </w:tcBorders>
+          </w:tcPr>
+          <w:p>
+            <w:pPr>
+              <w:ind w:firstLine="0"/>
+              <w:rPr>
+                <w:lang w:val="ru-RU"/>
+              </w:rPr>
+            </w:pPr>
+            <w:r>
+              <w:rPr>
+                <w:lang w:val="ru-RU"/>
+              </w:rPr>
+              <w:t>Полярная ночь</w:t>
+            </w:r>
+          </w:p>
+        </w:tc>
+        <w:tc>
+          <w:tcPr>
+            <w:tcW w:w="0" w:type="auto"/>
+            <w:tcBorders>
+              <w:top w:val="single" w:sz="4" w:space="0" w:color="auto"/>
+              <w:left w:val="single" w:sz="4" w:space="0" w:color="auto"/>
+              <w:bottom w:val="nil"/>
+              <w:right w:val="single" w:sz="4" w:space="0" w:color="auto"/>
+            </w:tcBorders>
+          </w:tcPr>
+          <w:p>
+            <w:pPr>
+              <w:ind w:firstLine="0"/>
+              <w:jc w:val="center"/>
+              <w:rPr>
+                <w:lang w:val="ru-RU"/>
+              </w:rPr>
+            </w:pPr>
+            <w:r>
+              <w:rPr>
+                <w:lang w:val="ru-RU"/>
+              </w:rPr>
+              <w:t>-</w:t>
+            </w:r>
+          </w:p>
+        </w:tc>
+      </w:tr>
+      <w:tr>
+        <w:tc>
+          <w:tcPr>
+            <w:tcW w:w="3528" w:type="dxa"/>
+            <w:vMerge/>
+            <w:tcBorders>
+              <w:left w:val="single" w:sz="4" w:space="0" w:color="auto"/>
+              <w:right w:val="single" w:sz="4" w:space="0" w:color="auto"/>
+            </w:tcBorders>
+          </w:tcPr>
+          <w:p>
+            <w:pPr>
+              <w:ind w:firstLine="0"/>
+              <w:rPr>
+                <w:lang w:val="ru-RU"/>
+              </w:rPr>
+            </w:pPr>
+          </w:p>
+        </w:tc>
+        <w:tc>
+          <w:tcPr>
+            <w:tcW w:w="3856" w:type="dxa"/>
+            <w:tcBorders>
+              <w:top w:val="nil"/>
+              <w:left w:val="single" w:sz="4" w:space="0" w:color="auto"/>
+              <w:bottom w:val="nil"/>
+              <w:right w:val="single" w:sz="4" w:space="0" w:color="auto"/>
+            </w:tcBorders>
+          </w:tcPr>
+          <w:p>
+            <w:pPr>
+              <w:ind w:firstLine="0"/>
+              <w:rPr>
+                <w:lang w:val="ru-RU"/>
+              </w:rPr>
+            </w:pPr>
+            <w:r>
+              <w:rPr>
+                <w:lang w:val="ru-RU"/>
+              </w:rPr>
+              <w:t>Метель</w:t>
+            </w:r>
+          </w:p>
+        </w:tc>
+        <w:tc>
+          <w:tcPr>
+            <w:tcW w:w="0" w:type="auto"/>
+            <w:tcBorders>
+              <w:top w:val="nil"/>
+              <w:left w:val="single" w:sz="4" w:space="0" w:color="auto"/>
+              <w:bottom w:val="nil"/>
+              <w:right w:val="single" w:sz="4" w:space="0" w:color="auto"/>
+            </w:tcBorders>
+          </w:tcPr>
+          <w:p>
+            <w:pPr>
+              <w:ind w:firstLine="0"/>
+              <w:jc w:val="center"/>
+              <w:rPr>
+                <w:lang w:val="ru-RU"/>
+              </w:rPr>
+            </w:pPr>
+            <w:r>
+              <w:rPr>
+                <w:lang w:val="ru-RU"/>
+              </w:rPr>
+              <w:t>-</w:t>
+            </w:r>
+          </w:p>
+        </w:tc>
+      </w:tr>
+      <w:tr>
+        <w:tc>
+          <w:tcPr>
+            <w:tcW w:w="3528" w:type="dxa"/>
+            <w:vMerge/>
+            <w:tcBorders>
+              <w:left w:val="single" w:sz="4" w:space="0" w:color="auto"/>
+              <w:right w:val="single" w:sz="4" w:space="0" w:color="auto"/>
+            </w:tcBorders>
+          </w:tcPr>
+          <w:p>
+            <w:pPr>
+              <w:ind w:firstLine="0"/>
+              <w:rPr>
+                <w:lang w:val="ru-RU"/>
+              </w:rPr>
+            </w:pPr>
+          </w:p>
+        </w:tc>
+        <w:tc>
+          <w:tcPr>
+            <w:tcW w:w="3856" w:type="dxa"/>
+            <w:tcBorders>
+              <w:top w:val="nil"/>
+              <w:left w:val="single" w:sz="4" w:space="0" w:color="auto"/>
+              <w:bottom w:val="nil"/>
+              <w:right w:val="single" w:sz="4" w:space="0" w:color="auto"/>
+            </w:tcBorders>
+          </w:tcPr>
+          <w:p>
+            <w:pPr>
+              <w:ind w:firstLine="0"/>
+              <w:rPr>
+                <w:lang w:val="ru-RU"/>
+              </w:rPr>
+            </w:pPr>
+            <w:r>
+              <w:rPr>
+                <w:lang w:val="ru-RU"/>
+              </w:rPr>
+              <w:t>Сильный ветер</w:t>
+            </w:r>
+          </w:p>
+        </w:tc>
+        <w:tc>
+          <w:tcPr>
+            <w:tcW w:w="0" w:type="auto"/>
+            <w:tcBorders>
+              <w:top w:val="nil"/>
+              <w:left w:val="single" w:sz="4" w:space="0" w:color="auto"/>
+              <w:bottom w:val="nil"/>
+              <w:right w:val="single" w:sz="4" w:space="0" w:color="auto"/>
+            </w:tcBorders>
+          </w:tcPr>
+          <w:p>
+            <w:pPr>
+              <w:ind w:firstLine="0"/>
+              <w:jc w:val="center"/>
+              <w:rPr>
+                <w:lang w:val="ru-RU"/>
+              </w:rPr>
+            </w:pPr>
+            <w:r>
+              <w:rPr>
+                <w:lang w:val="ru-RU"/>
+              </w:rPr>
+              <w:t>+</w:t>
+            </w:r>
+          </w:p>
+        </w:tc>
+      </w:tr>
+      <w:tr>
+        <w:tc>
+          <w:tcPr>
+            <w:tcW w:w="3528" w:type="dxa"/>
+            <w:vMerge/>
+            <w:tcBorders>
+              <w:left w:val="single" w:sz="4" w:space="0" w:color="auto"/>
+              <w:bottom w:val="single" w:sz="4" w:space="0" w:color="auto"/>
+              <w:right w:val="single" w:sz="4" w:space="0" w:color="auto"/>
+            </w:tcBorders>
+          </w:tcPr>
+          <w:p>
+            <w:pPr>
+              <w:ind w:firstLine="0"/>
+              <w:rPr>
+                <w:lang w:val="ru-RU"/>
+              </w:rPr>
+            </w:pPr>
+          </w:p>
+        </w:tc>
+        <w:tc>
+          <w:tcPr>
+            <w:tcW w:w="3856" w:type="dxa"/>
+            <w:tcBorders>
+              <w:top w:val="nil"/>
+              <w:left w:val="single" w:sz="4" w:space="0" w:color="auto"/>
+              <w:bottom w:val="single" w:sz="4" w:space="0" w:color="auto"/>
+              <w:right w:val="single" w:sz="4" w:space="0" w:color="auto"/>
+            </w:tcBorders>
+          </w:tcPr>
+          <w:p>
+            <w:pPr>
+              <w:ind w:firstLine="0"/>
+              <w:rPr>
+                <w:lang w:val="ru-RU"/>
+              </w:rPr>
+            </w:pPr>
+            <w:r>
+              <w:rPr>
+                <w:lang w:val="ru-RU"/>
+              </w:rPr>
+              <w:t>Качка</w:t>
+            </w:r>
+          </w:p>
+        </w:tc>
+        <w:tc>
+          <w:tcPr>
+            <w:tcW w:w="0" w:type="auto"/>
+            <w:tcBorders>
+              <w:top w:val="nil"/>
+              <w:left w:val="single" w:sz="4" w:space="0" w:color="auto"/>
+              <w:bottom w:val="single" w:sz="4" w:space="0" w:color="auto"/>
+              <w:right w:val="single" w:sz="4" w:space="0" w:color="auto"/>
+            </w:tcBorders>
+          </w:tcPr>
+          <w:p>
+            <w:pPr>
+              <w:ind w:firstLine="0"/>
+              <w:jc w:val="center"/>
+              <w:rPr>
+                <w:lang w:val="ru-RU"/>
+              </w:rPr>
+            </w:pPr>
+            <w:r>
+              <w:rPr>
+                <w:lang w:val="ru-RU"/>
+              </w:rPr>
+              <w:t>+</w:t>
+            </w:r>
+          </w:p>
+        </w:tc>
+      </w:tr>
+      <w:tr>
+        <w:tc>
+          <w:tcPr>
+            <w:tcW w:w="3528" w:type="dxa"/>
+            <w:vMerge w:val="restart"/>
+            <w:tcBorders>
+              <w:top w:val="single" w:sz="4" w:space="0" w:color="auto"/>
+              <w:left w:val="single" w:sz="4" w:space="0" w:color="auto"/>
+              <w:right w:val="single" w:sz="4" w:space="0" w:color="auto"/>
+            </w:tcBorders>
+          </w:tcPr>
+          <w:p>
+            <w:pPr>
+              <w:ind w:firstLine="0"/>
+              <w:rPr>
+                <w:lang w:val="ru-RU"/>
+              </w:rPr>
+            </w:pPr>
+            <w:r>
+              <w:rPr>
+                <w:lang w:val="ru-RU"/>
+              </w:rPr>
+              <w:t xml:space="preserve">Ультразвуковой дальномер </w:t>
+            </w:r>
+          </w:p>
+        </w:tc>
+        <w:tc>
+          <w:tcPr>
+            <w:tcW w:w="3856" w:type="dxa"/>
+            <w:tcBorders>
+              <w:top w:val="single" w:sz="4" w:space="0" w:color="auto"/>
+              <w:left w:val="single" w:sz="4" w:space="0" w:color="auto"/>
+              <w:bottom w:val="nil"/>
+              <w:right w:val="single" w:sz="4" w:space="0" w:color="auto"/>
+            </w:tcBorders>
+          </w:tcPr>
+          <w:p>
+            <w:pPr>
+              <w:ind w:firstLine="0"/>
+              <w:rPr>
+                <w:lang w:val="ru-RU"/>
+              </w:rPr>
+            </w:pPr>
+            <w:r>
+              <w:rPr>
+                <w:lang w:val="ru-RU"/>
+              </w:rPr>
+              <w:t>Полярная ночь</w:t>
+            </w:r>
+          </w:p>
+        </w:tc>
+        <w:tc>
+          <w:tcPr>
+            <w:tcW w:w="0" w:type="auto"/>
+            <w:tcBorders>
+              <w:top w:val="single" w:sz="4" w:space="0" w:color="auto"/>
+              <w:left w:val="single" w:sz="4" w:space="0" w:color="auto"/>
+              <w:bottom w:val="nil"/>
+              <w:right w:val="single" w:sz="4" w:space="0" w:color="auto"/>
+            </w:tcBorders>
+          </w:tcPr>
+          <w:p>
+            <w:pPr>
+              <w:ind w:firstLine="0"/>
+              <w:jc w:val="center"/>
+              <w:rPr>
+                <w:lang w:val="ru-RU"/>
+              </w:rPr>
+            </w:pPr>
+            <w:r>
+              <w:rPr>
+                <w:lang w:val="ru-RU"/>
+              </w:rPr>
+              <w:t>+</w:t>
+            </w:r>
+          </w:p>
+        </w:tc>
+      </w:tr>
+      <w:tr>
+        <w:tc>
+          <w:tcPr>
+            <w:tcW w:w="3528" w:type="dxa"/>
+            <w:vMerge/>
+            <w:tcBorders>
+              <w:left w:val="single" w:sz="4" w:space="0" w:color="auto"/>
+              <w:right w:val="single" w:sz="4" w:space="0" w:color="auto"/>
+            </w:tcBorders>
+          </w:tcPr>
+          <w:p>
+            <w:pPr>
+              <w:ind w:firstLine="0"/>
+              <w:rPr>
+                <w:lang w:val="ru-RU"/>
+              </w:rPr>
+            </w:pPr>
+          </w:p>
+        </w:tc>
+        <w:tc>
+          <w:tcPr>
+            <w:tcW w:w="3856" w:type="dxa"/>
+            <w:tcBorders>
+              <w:top w:val="nil"/>
+              <w:left w:val="single" w:sz="4" w:space="0" w:color="auto"/>
+              <w:bottom w:val="nil"/>
+              <w:right w:val="single" w:sz="4" w:space="0" w:color="auto"/>
+            </w:tcBorders>
+          </w:tcPr>
+          <w:p>
+            <w:pPr>
+              <w:ind w:firstLine="0"/>
+              <w:rPr>
+                <w:lang w:val="ru-RU"/>
+              </w:rPr>
+            </w:pPr>
+            <w:r>
+              <w:rPr>
+                <w:lang w:val="ru-RU"/>
+              </w:rPr>
+              <w:t>Метель</w:t>
+            </w:r>
+          </w:p>
+        </w:tc>
+        <w:tc>
+          <w:tcPr>
+            <w:tcW w:w="0" w:type="auto"/>
+            <w:tcBorders>
+              <w:top w:val="nil"/>
+              <w:left w:val="single" w:sz="4" w:space="0" w:color="auto"/>
+              <w:bottom w:val="nil"/>
+              <w:right w:val="single" w:sz="4" w:space="0" w:color="auto"/>
+            </w:tcBorders>
+          </w:tcPr>
+          <w:p>
+            <w:pPr>
+              <w:ind w:firstLine="0"/>
+              <w:jc w:val="center"/>
+              <w:rPr>
+                <w:lang w:val="ru-RU"/>
+              </w:rPr>
+            </w:pPr>
+            <w:r>
+              <w:rPr>
+                <w:lang w:val="ru-RU"/>
+              </w:rPr>
+              <w:t>-</w:t>
+            </w:r>
+          </w:p>
+        </w:tc>
+      </w:tr>
+      <w:tr>
+        <w:tc>
+          <w:tcPr>
+            <w:tcW w:w="3528" w:type="dxa"/>
+            <w:vMerge/>
+            <w:tcBorders>
+              <w:left w:val="single" w:sz="4" w:space="0" w:color="auto"/>
+              <w:right w:val="single" w:sz="4" w:space="0" w:color="auto"/>
+            </w:tcBorders>
+          </w:tcPr>
+          <w:p>
+            <w:pPr>
+              <w:ind w:firstLine="0"/>
+              <w:rPr>
+                <w:lang w:val="ru-RU"/>
+              </w:rPr>
+            </w:pPr>
+          </w:p>
+        </w:tc>
+        <w:tc>
+          <w:tcPr>
+            <w:tcW w:w="3856" w:type="dxa"/>
+            <w:tcBorders>
+              <w:top w:val="nil"/>
+              <w:left w:val="single" w:sz="4" w:space="0" w:color="auto"/>
+              <w:bottom w:val="nil"/>
+              <w:right w:val="single" w:sz="4" w:space="0" w:color="auto"/>
+            </w:tcBorders>
+          </w:tcPr>
+          <w:p>
+            <w:pPr>
+              <w:ind w:firstLine="0"/>
+              <w:rPr>
+                <w:lang w:val="ru-RU"/>
+              </w:rPr>
+            </w:pPr>
+            <w:r>
+              <w:rPr>
+                <w:lang w:val="ru-RU"/>
+              </w:rPr>
+              <w:t>Сильный ветер</w:t>
+            </w:r>
+          </w:p>
+        </w:tc>
+        <w:tc>
+          <w:tcPr>
+            <w:tcW w:w="0" w:type="auto"/>
+            <w:tcBorders>
+              <w:top w:val="nil"/>
+              <w:left w:val="single" w:sz="4" w:space="0" w:color="auto"/>
+              <w:bottom w:val="nil"/>
+              <w:right w:val="single" w:sz="4" w:space="0" w:color="auto"/>
+            </w:tcBorders>
+          </w:tcPr>
+          <w:p>
+            <w:pPr>
+              <w:ind w:firstLine="0"/>
+              <w:jc w:val="center"/>
+              <w:rPr>
+                <w:lang w:val="ru-RU"/>
+              </w:rPr>
+            </w:pPr>
+            <w:r>
+              <w:rPr>
+                <w:lang w:val="ru-RU"/>
+              </w:rPr>
+              <w:t>-</w:t>
+            </w:r>
+          </w:p>
+        </w:tc>
+      </w:tr>
+      <w:tr>
+        <w:tc>
+          <w:tcPr>
+            <w:tcW w:w="3528" w:type="dxa"/>
+            <w:vMerge/>
+            <w:tcBorders>
+              <w:left w:val="single" w:sz="4" w:space="0" w:color="auto"/>
+              <w:bottom w:val="single" w:sz="4" w:space="0" w:color="auto"/>
+              <w:right w:val="single" w:sz="4" w:space="0" w:color="auto"/>
+            </w:tcBorders>
+          </w:tcPr>
+          <w:p>
+            <w:pPr>
+              <w:ind w:firstLine="0"/>
+              <w:rPr>
+                <w:lang w:val="ru-RU"/>
+              </w:rPr>
+            </w:pPr>
+          </w:p>
+        </w:tc>
+        <w:tc>
+          <w:tcPr>
+            <w:tcW w:w="3856" w:type="dxa"/>
+            <w:tcBorders>
+              <w:top w:val="nil"/>
+              <w:left w:val="single" w:sz="4" w:space="0" w:color="auto"/>
+              <w:bottom w:val="single" w:sz="4" w:space="0" w:color="auto"/>
+              <w:right w:val="single" w:sz="4" w:space="0" w:color="auto"/>
+            </w:tcBorders>
+          </w:tcPr>
+          <w:p>
+            <w:pPr>
+              <w:ind w:firstLine="0"/>
+              <w:rPr>
+                <w:lang w:val="ru-RU"/>
+              </w:rPr>
+            </w:pPr>
+            <w:r>
+              <w:rPr>
+                <w:lang w:val="ru-RU"/>
+              </w:rPr>
+              <w:t>Качка</w:t>
+            </w:r>
+          </w:p>
+        </w:tc>
+        <w:tc>
+          <w:tcPr>
+            <w:tcW w:w="0" w:type="auto"/>
+            <w:tcBorders>
+              <w:top w:val="nil"/>
+              <w:left w:val="single" w:sz="4" w:space="0" w:color="auto"/>
+              <w:bottom w:val="single" w:sz="4" w:space="0" w:color="auto"/>
+              <w:right w:val="single" w:sz="4" w:space="0" w:color="auto"/>
+            </w:tcBorders>
+          </w:tcPr>
+          <w:p>
+            <w:pPr>
+              <w:ind w:firstLine="0"/>
+              <w:jc w:val="center"/>
+              <w:rPr>
+                <w:lang w:val="ru-RU"/>
+              </w:rPr>
+            </w:pPr>
+            <w:r>
+              <w:rPr>
+                <w:lang w:val="ru-RU"/>
+              </w:rPr>
+              <w:t>+</w:t>
+            </w:r>
+          </w:p>
+        </w:tc>
+      </w:tr>
+      <w:tr>
+        <w:tc>
+          <w:tcPr>
+            <w:tcW w:w="3528" w:type="dxa"/>
+            <w:vMerge w:val="restart"/>
+            <w:tcBorders>
+              <w:top w:val="single" w:sz="4" w:space="0" w:color="auto"/>
+              <w:left w:val="single" w:sz="4" w:space="0" w:color="auto"/>
+              <w:right w:val="single" w:sz="4" w:space="0" w:color="auto"/>
+            </w:tcBorders>
+          </w:tcPr>
+          <w:p>
+            <w:pPr>
+              <w:ind w:firstLine="0"/>
+              <w:rPr>
+                <w:lang w:val="ru-RU"/>
+              </w:rPr>
+            </w:pPr>
+            <w:r>
+              <w:rPr>
+                <w:lang w:val="ru-RU"/>
+              </w:rPr>
+              <w:t>Лазерный дальномер</w:t>
+            </w:r>
+          </w:p>
+        </w:tc>
+        <w:tc>
+          <w:tcPr>
+            <w:tcW w:w="3856" w:type="dxa"/>
+            <w:tcBorders>
+              <w:top w:val="single" w:sz="4" w:space="0" w:color="auto"/>
+              <w:left w:val="single" w:sz="4" w:space="0" w:color="auto"/>
+              <w:bottom w:val="nil"/>
+              <w:right w:val="single" w:sz="4" w:space="0" w:color="auto"/>
+            </w:tcBorders>
+          </w:tcPr>
+          <w:p>
+            <w:pPr>
+              <w:ind w:firstLine="0"/>
+              <w:rPr>
+                <w:lang w:val="ru-RU"/>
+              </w:rPr>
+            </w:pPr>
+            <w:r>
+              <w:rPr>
+                <w:lang w:val="ru-RU"/>
+              </w:rPr>
+              <w:t>Полярная ночь</w:t>
+            </w:r>
+          </w:p>
+        </w:tc>
+        <w:tc>
+          <w:tcPr>
+            <w:tcW w:w="0" w:type="auto"/>
+            <w:tcBorders>
+              <w:top w:val="single" w:sz="4" w:space="0" w:color="auto"/>
+              <w:left w:val="single" w:sz="4" w:space="0" w:color="auto"/>
+              <w:bottom w:val="nil"/>
+              <w:right w:val="single" w:sz="4" w:space="0" w:color="auto"/>
+            </w:tcBorders>
+          </w:tcPr>
+          <w:p>
+            <w:pPr>
+              <w:ind w:firstLine="0"/>
+              <w:jc w:val="center"/>
+              <w:rPr>
+                <w:lang w:val="ru-RU"/>
+              </w:rPr>
+            </w:pPr>
+            <w:r>
+              <w:rPr>
+                <w:lang w:val="ru-RU"/>
+              </w:rPr>
+              <w:t>+</w:t>
+            </w:r>
+          </w:p>
+        </w:tc>
+      </w:tr>
+      <w:tr>
+        <w:tc>
+          <w:tcPr>
+            <w:tcW w:w="3528" w:type="dxa"/>
+            <w:vMerge/>
+            <w:tcBorders>
+              <w:left w:val="single" w:sz="4" w:space="0" w:color="auto"/>
+              <w:right w:val="single" w:sz="4" w:space="0" w:color="auto"/>
+            </w:tcBorders>
+          </w:tcPr>
+          <w:p>
+            <w:pPr>
+              <w:ind w:firstLine="0"/>
+              <w:rPr>
+                <w:lang w:val="ru-RU"/>
+              </w:rPr>
+            </w:pPr>
+          </w:p>
+        </w:tc>
+        <w:tc>
+          <w:tcPr>
+            <w:tcW w:w="3856" w:type="dxa"/>
+            <w:tcBorders>
+              <w:top w:val="nil"/>
+              <w:left w:val="single" w:sz="4" w:space="0" w:color="auto"/>
+              <w:bottom w:val="nil"/>
+              <w:right w:val="single" w:sz="4" w:space="0" w:color="auto"/>
+            </w:tcBorders>
+          </w:tcPr>
+          <w:p>
+            <w:pPr>
+              <w:ind w:firstLine="0"/>
+              <w:rPr>
+                <w:lang w:val="ru-RU"/>
+              </w:rPr>
+            </w:pPr>
+            <w:r>
+              <w:rPr>
+                <w:lang w:val="ru-RU"/>
+              </w:rPr>
+              <w:t>Метель</w:t>
+            </w:r>
+          </w:p>
+        </w:tc>
+        <w:tc>
+          <w:tcPr>
+            <w:tcW w:w="0" w:type="auto"/>
+            <w:tcBorders>
+              <w:top w:val="nil"/>
+              <w:left w:val="single" w:sz="4" w:space="0" w:color="auto"/>
+              <w:bottom w:val="nil"/>
+              <w:right w:val="single" w:sz="4" w:space="0" w:color="auto"/>
+            </w:tcBorders>
+          </w:tcPr>
+          <w:p>
+            <w:pPr>
+              <w:ind w:firstLine="0"/>
+              <w:jc w:val="center"/>
+              <w:rPr>
+                <w:lang w:val="ru-RU"/>
+              </w:rPr>
+            </w:pPr>
+            <w:r>
+              <w:rPr>
+                <w:lang w:val="ru-RU"/>
+              </w:rPr>
+              <w:t>-</w:t>
+            </w:r>
+          </w:p>
+        </w:tc>
+      </w:tr>
+      <w:tr>
+        <w:tc>
+          <w:tcPr>
+            <w:tcW w:w="3528" w:type="dxa"/>
+            <w:vMerge/>
+            <w:tcBorders>
+              <w:left w:val="single" w:sz="4" w:space="0" w:color="auto"/>
+              <w:right w:val="single" w:sz="4" w:space="0" w:color="auto"/>
+            </w:tcBorders>
+          </w:tcPr>
+          <w:p>
+            <w:pPr>
+              <w:ind w:firstLine="0"/>
+              <w:rPr>
+                <w:lang w:val="ru-RU"/>
+              </w:rPr>
+            </w:pPr>
+          </w:p>
+        </w:tc>
+        <w:tc>
+          <w:tcPr>
+            <w:tcW w:w="3856" w:type="dxa"/>
+            <w:tcBorders>
+              <w:top w:val="nil"/>
+              <w:left w:val="single" w:sz="4" w:space="0" w:color="auto"/>
+              <w:bottom w:val="nil"/>
+              <w:right w:val="single" w:sz="4" w:space="0" w:color="auto"/>
+            </w:tcBorders>
+          </w:tcPr>
+          <w:p>
+            <w:pPr>
+              <w:ind w:firstLine="0"/>
+              <w:rPr>
+                <w:lang w:val="ru-RU"/>
+              </w:rPr>
+            </w:pPr>
+            <w:r>
+              <w:rPr>
+                <w:lang w:val="ru-RU"/>
+              </w:rPr>
+              <w:t>Сильный ветер</w:t>
+            </w:r>
+          </w:p>
+        </w:tc>
+        <w:tc>
+          <w:tcPr>
+            <w:tcW w:w="0" w:type="auto"/>
+            <w:tcBorders>
+              <w:top w:val="nil"/>
+              <w:left w:val="single" w:sz="4" w:space="0" w:color="auto"/>
+              <w:bottom w:val="nil"/>
+              <w:right w:val="single" w:sz="4" w:space="0" w:color="auto"/>
+            </w:tcBorders>
+          </w:tcPr>
+          <w:p>
+            <w:pPr>
+              <w:ind w:firstLine="0"/>
+              <w:jc w:val="center"/>
+              <w:rPr>
+                <w:lang w:val="ru-RU"/>
+              </w:rPr>
+            </w:pPr>
+            <w:r>
+              <w:rPr>
+                <w:lang w:val="ru-RU"/>
+              </w:rPr>
+              <w:t>+</w:t>
+            </w:r>
+          </w:p>
+        </w:tc>
+      </w:tr>
+      <w:tr>
+        <w:tc>
+          <w:tcPr>
+            <w:tcW w:w="3528" w:type="dxa"/>
+            <w:vMerge/>
+            <w:tcBorders>
+              <w:left w:val="single" w:sz="4" w:space="0" w:color="auto"/>
+              <w:bottom w:val="single" w:sz="4" w:space="0" w:color="auto"/>
+              <w:right w:val="single" w:sz="4" w:space="0" w:color="auto"/>
+            </w:tcBorders>
+          </w:tcPr>
+          <w:p>
+            <w:pPr>
+              <w:ind w:firstLine="0"/>
+              <w:rPr>
+                <w:lang w:val="ru-RU"/>
+              </w:rPr>
+            </w:pPr>
+          </w:p>
+        </w:tc>
+        <w:tc>
+          <w:tcPr>
+            <w:tcW w:w="3856" w:type="dxa"/>
+            <w:tcBorders>
+              <w:top w:val="nil"/>
+              <w:left w:val="single" w:sz="4" w:space="0" w:color="auto"/>
+              <w:bottom w:val="single" w:sz="4" w:space="0" w:color="auto"/>
+              <w:right w:val="single" w:sz="4" w:space="0" w:color="auto"/>
+            </w:tcBorders>
+          </w:tcPr>
+          <w:p>
+            <w:pPr>
+              <w:ind w:firstLine="0"/>
+              <w:rPr>
+                <w:lang w:val="ru-RU"/>
+              </w:rPr>
+            </w:pPr>
+            <w:r>
+              <w:rPr>
+                <w:lang w:val="ru-RU"/>
+              </w:rPr>
+              <w:t>Качка</w:t>
+            </w:r>
+          </w:p>
+        </w:tc>
+        <w:tc>
+          <w:tcPr>
+            <w:tcW w:w="0" w:type="auto"/>
+            <w:tcBorders>
+              <w:top w:val="nil"/>
+              <w:left w:val="single" w:sz="4" w:space="0" w:color="auto"/>
+              <w:bottom w:val="single" w:sz="4" w:space="0" w:color="auto"/>
+              <w:right w:val="single" w:sz="4" w:space="0" w:color="auto"/>
+            </w:tcBorders>
+          </w:tcPr>
+          <w:p>
+            <w:pPr>
+              <w:ind w:firstLine="0"/>
+              <w:jc w:val="center"/>
+              <w:rPr>
+                <w:lang w:val="ru-RU"/>
+              </w:rPr>
+            </w:pPr>
+            <w:r>
+              <w:rPr>
+                <w:lang w:val="ru-RU"/>
+              </w:rPr>
+              <w:t>+</w:t>
+            </w:r>
+          </w:p>
+        </w:tc>
+      </w:tr>
+      <w:tr>
+        <w:tc>
+          <w:tcPr>
+            <w:tcW w:w="3528" w:type="dxa"/>
+            <w:vMerge w:val="restart"/>
+            <w:tcBorders>
+              <w:top w:val="single" w:sz="4" w:space="0" w:color="auto"/>
+              <w:left w:val="single" w:sz="4" w:space="0" w:color="auto"/>
+              <w:right w:val="single" w:sz="4" w:space="0" w:color="auto"/>
+            </w:tcBorders>
+          </w:tcPr>
+          <w:p>
+            <w:pPr>
+              <w:ind w:firstLine="0"/>
+              <w:rPr>
+                <w:lang w:val="ru-RU"/>
+              </w:rPr>
+            </w:pPr>
+            <w:r>
+              <w:rPr>
+                <w:lang w:val="ru-RU"/>
+              </w:rPr>
+              <w:t>Глобальная система навигации</w:t>
+            </w:r>
+          </w:p>
+        </w:tc>
+        <w:tc>
+          <w:tcPr>
+            <w:tcW w:w="3856" w:type="dxa"/>
+            <w:tcBorders>
+              <w:top w:val="single" w:sz="4" w:space="0" w:color="auto"/>
+              <w:left w:val="single" w:sz="4" w:space="0" w:color="auto"/>
+              <w:bottom w:val="nil"/>
+              <w:right w:val="single" w:sz="4" w:space="0" w:color="auto"/>
+            </w:tcBorders>
+          </w:tcPr>
+          <w:p>
+            <w:pPr>
+              <w:ind w:firstLine="0"/>
+              <w:rPr>
+                <w:lang w:val="ru-RU"/>
+              </w:rPr>
+            </w:pPr>
+            <w:r>
+              <w:rPr>
+                <w:lang w:val="ru-RU"/>
+              </w:rPr>
+              <w:t>Полярная ночь</w:t>
+            </w:r>
+          </w:p>
+        </w:tc>
+        <w:tc>
+          <w:tcPr>
+            <w:tcW w:w="0" w:type="auto"/>
+            <w:tcBorders>
+              <w:top w:val="single" w:sz="4" w:space="0" w:color="auto"/>
+              <w:left w:val="single" w:sz="4" w:space="0" w:color="auto"/>
+              <w:bottom w:val="nil"/>
+              <w:right w:val="single" w:sz="4" w:space="0" w:color="auto"/>
+            </w:tcBorders>
+          </w:tcPr>
+          <w:p>
+            <w:pPr>
+              <w:ind w:firstLine="0"/>
+              <w:jc w:val="center"/>
+              <w:rPr>
+                <w:lang w:val="ru-RU"/>
+              </w:rPr>
+            </w:pPr>
+            <w:r>
+              <w:rPr>
+                <w:lang w:val="ru-RU"/>
+              </w:rPr>
+              <w:t>+</w:t>
+            </w:r>
+          </w:p>
+        </w:tc>
+      </w:tr>
+      <w:tr>
+        <w:tc>
+          <w:tcPr>
+            <w:tcW w:w="3528" w:type="dxa"/>
+            <w:vMerge/>
+            <w:tcBorders>
+              <w:left w:val="single" w:sz="4" w:space="0" w:color="auto"/>
+              <w:right w:val="single" w:sz="4" w:space="0" w:color="auto"/>
+            </w:tcBorders>
+          </w:tcPr>
+          <w:p>
+            <w:pPr>
+              <w:ind w:firstLine="0"/>
+              <w:rPr>
+                <w:lang w:val="ru-RU"/>
+              </w:rPr>
+            </w:pPr>
+          </w:p>
+        </w:tc>
+        <w:tc>
+          <w:tcPr>
+            <w:tcW w:w="3856" w:type="dxa"/>
+            <w:tcBorders>
+              <w:top w:val="nil"/>
+              <w:left w:val="single" w:sz="4" w:space="0" w:color="auto"/>
+              <w:bottom w:val="nil"/>
+              <w:right w:val="single" w:sz="4" w:space="0" w:color="auto"/>
+            </w:tcBorders>
+          </w:tcPr>
+          <w:p>
+            <w:pPr>
+              <w:ind w:firstLine="0"/>
+              <w:rPr>
+                <w:lang w:val="ru-RU"/>
+              </w:rPr>
+            </w:pPr>
+            <w:r>
+              <w:rPr>
+                <w:lang w:val="ru-RU"/>
+              </w:rPr>
+              <w:t>Метель</w:t>
+            </w:r>
+          </w:p>
+        </w:tc>
+        <w:tc>
+          <w:tcPr>
+            <w:tcW w:w="0" w:type="auto"/>
+            <w:tcBorders>
+              <w:top w:val="nil"/>
+              <w:left w:val="single" w:sz="4" w:space="0" w:color="auto"/>
+              <w:bottom w:val="nil"/>
+              <w:right w:val="single" w:sz="4" w:space="0" w:color="auto"/>
+            </w:tcBorders>
+          </w:tcPr>
+          <w:p>
+            <w:pPr>
+              <w:ind w:firstLine="0"/>
+              <w:jc w:val="center"/>
+              <w:rPr>
+                <w:lang w:val="ru-RU"/>
+              </w:rPr>
+            </w:pPr>
+            <w:r>
+              <w:rPr>
+                <w:lang w:val="ru-RU"/>
+              </w:rPr>
+              <w:t>+</w:t>
+            </w:r>
+          </w:p>
+        </w:tc>
+      </w:tr>
+      <w:tr>
+        <w:tc>
+          <w:tcPr>
+            <w:tcW w:w="3528" w:type="dxa"/>
+            <w:vMerge/>
+            <w:tcBorders>
+              <w:left w:val="single" w:sz="4" w:space="0" w:color="auto"/>
+              <w:right w:val="single" w:sz="4" w:space="0" w:color="auto"/>
+            </w:tcBorders>
+          </w:tcPr>
+          <w:p>
+            <w:pPr>
+              <w:ind w:firstLine="0"/>
+              <w:rPr>
+                <w:lang w:val="ru-RU"/>
+              </w:rPr>
+            </w:pPr>
+          </w:p>
+        </w:tc>
+        <w:tc>
+          <w:tcPr>
+            <w:tcW w:w="3856" w:type="dxa"/>
+            <w:tcBorders>
+              <w:top w:val="nil"/>
+              <w:left w:val="single" w:sz="4" w:space="0" w:color="auto"/>
+              <w:bottom w:val="nil"/>
+              <w:right w:val="single" w:sz="4" w:space="0" w:color="auto"/>
+            </w:tcBorders>
+          </w:tcPr>
+          <w:p>
+            <w:pPr>
+              <w:ind w:firstLine="0"/>
+              <w:rPr>
+                <w:lang w:val="ru-RU"/>
+              </w:rPr>
+            </w:pPr>
+            <w:r>
+              <w:rPr>
+                <w:lang w:val="ru-RU"/>
+              </w:rPr>
+              <w:t>Сильный ветер</w:t>
+            </w:r>
+          </w:p>
+        </w:tc>
+        <w:tc>
+          <w:tcPr>
+            <w:tcW w:w="0" w:type="auto"/>
+            <w:tcBorders>
+              <w:top w:val="nil"/>
+              <w:left w:val="single" w:sz="4" w:space="0" w:color="auto"/>
+              <w:bottom w:val="nil"/>
+              <w:right w:val="single" w:sz="4" w:space="0" w:color="auto"/>
+            </w:tcBorders>
+          </w:tcPr>
+          <w:p>
+            <w:pPr>
+              <w:ind w:firstLine="0"/>
+              <w:jc w:val="center"/>
+              <w:rPr>
+                <w:lang w:val="ru-RU"/>
+              </w:rPr>
+            </w:pPr>
+            <w:r>
+              <w:rPr>
+                <w:lang w:val="ru-RU"/>
+              </w:rPr>
+              <w:t>+</w:t>
+            </w:r>
+          </w:p>
+        </w:tc>
+      </w:tr>
+      <w:tr>
+        <w:tc>
+          <w:tcPr>
+            <w:tcW w:w="3528" w:type="dxa"/>
+            <w:vMerge/>
+            <w:tcBorders>
+              <w:left w:val="single" w:sz="4" w:space="0" w:color="auto"/>
+              <w:bottom w:val="single" w:sz="4" w:space="0" w:color="auto"/>
+              <w:right w:val="single" w:sz="4" w:space="0" w:color="auto"/>
+            </w:tcBorders>
+          </w:tcPr>
+          <w:p>
+            <w:pPr>
+              <w:ind w:firstLine="0"/>
+              <w:rPr>
+                <w:lang w:val="ru-RU"/>
+              </w:rPr>
+            </w:pPr>
+          </w:p>
+        </w:tc>
+        <w:tc>
+          <w:tcPr>
+            <w:tcW w:w="3856" w:type="dxa"/>
+            <w:tcBorders>
+              <w:top w:val="nil"/>
+              <w:left w:val="single" w:sz="4" w:space="0" w:color="auto"/>
+              <w:bottom w:val="single" w:sz="4" w:space="0" w:color="auto"/>
+              <w:right w:val="single" w:sz="4" w:space="0" w:color="auto"/>
+            </w:tcBorders>
+          </w:tcPr>
+          <w:p>
+            <w:pPr>
+              <w:ind w:firstLine="0"/>
+              <w:rPr>
+                <w:lang w:val="ru-RU"/>
+              </w:rPr>
+            </w:pPr>
+            <w:r>
+              <w:rPr>
+                <w:lang w:val="ru-RU"/>
+              </w:rPr>
+              <w:t>Качка</w:t>
+            </w:r>
+          </w:p>
+        </w:tc>
+        <w:tc>
+          <w:tcPr>
+            <w:tcW w:w="0" w:type="auto"/>
+            <w:tcBorders>
+              <w:top w:val="nil"/>
+              <w:left w:val="single" w:sz="4" w:space="0" w:color="auto"/>
+              <w:bottom w:val="single" w:sz="4" w:space="0" w:color="auto"/>
+              <w:right w:val="single" w:sz="4" w:space="0" w:color="auto"/>
+            </w:tcBorders>
+          </w:tcPr>
+          <w:p>
+            <w:pPr>
+              <w:ind w:firstLine="0"/>
+              <w:jc w:val="center"/>
+              <w:rPr>
+                <w:lang w:val="ru-RU"/>
+              </w:rPr>
+            </w:pPr>
+            <w:r>
+              <w:rPr>
+                <w:lang w:val="ru-RU"/>
+              </w:rPr>
+              <w:t>+</w:t>
+            </w:r>
+          </w:p>
+        </w:tc>
+      </w:tr>
+      <w:tr>
+        <w:tc>
+          <w:tcPr>
+            <w:tcW w:w="3528" w:type="dxa"/>
+            <w:vMerge w:val="restart"/>
+            <w:tcBorders>
+              <w:top w:val="single" w:sz="4" w:space="0" w:color="auto"/>
+              <w:left w:val="single" w:sz="4" w:space="0" w:color="auto"/>
+              <w:right w:val="single" w:sz="4" w:space="0" w:color="auto"/>
+            </w:tcBorders>
+          </w:tcPr>
+          <w:p>
+            <w:pPr>
+              <w:ind w:firstLine="0"/>
+              <w:rPr>
+                <w:lang w:val="ru-RU"/>
+              </w:rPr>
+            </w:pPr>
+            <w:r>
+              <w:rPr>
+                <w:lang w:val="ru-RU"/>
+              </w:rPr>
+              <w:t>Инерциальная навигационная система</w:t>
+            </w:r>
+          </w:p>
+        </w:tc>
+        <w:tc>
+          <w:tcPr>
+            <w:tcW w:w="3856" w:type="dxa"/>
+            <w:tcBorders>
+              <w:top w:val="single" w:sz="4" w:space="0" w:color="auto"/>
+              <w:left w:val="single" w:sz="4" w:space="0" w:color="auto"/>
+              <w:bottom w:val="nil"/>
+              <w:right w:val="single" w:sz="4" w:space="0" w:color="auto"/>
+            </w:tcBorders>
+          </w:tcPr>
+          <w:p>
+            <w:pPr>
+              <w:ind w:firstLine="0"/>
+              <w:rPr>
+                <w:lang w:val="ru-RU"/>
+              </w:rPr>
+            </w:pPr>
+            <w:r>
+              <w:rPr>
+                <w:lang w:val="ru-RU"/>
+              </w:rPr>
+              <w:t>Полярная ночь</w:t>
+            </w:r>
+          </w:p>
+        </w:tc>
+        <w:tc>
+          <w:tcPr>
+            <w:tcW w:w="0" w:type="auto"/>
+            <w:tcBorders>
+              <w:top w:val="single" w:sz="4" w:space="0" w:color="auto"/>
+              <w:left w:val="single" w:sz="4" w:space="0" w:color="auto"/>
+              <w:bottom w:val="nil"/>
+              <w:right w:val="single" w:sz="4" w:space="0" w:color="auto"/>
+            </w:tcBorders>
+          </w:tcPr>
+          <w:p>
+            <w:pPr>
+              <w:ind w:firstLine="0"/>
+              <w:jc w:val="center"/>
+              <w:rPr>
+                <w:lang w:val="ru-RU"/>
+              </w:rPr>
+            </w:pPr>
+            <w:r>
+              <w:rPr>
+                <w:lang w:val="ru-RU"/>
+              </w:rPr>
+              <w:t>+</w:t>
+            </w:r>
+          </w:p>
+        </w:tc>
+      </w:tr>
+      <w:tr>
+        <w:tc>
+          <w:tcPr>
+            <w:tcW w:w="3528" w:type="dxa"/>
+            <w:vMerge/>
+            <w:tcBorders>
+              <w:left w:val="single" w:sz="4" w:space="0" w:color="auto"/>
+              <w:right w:val="single" w:sz="4" w:space="0" w:color="auto"/>
+            </w:tcBorders>
+          </w:tcPr>
+          <w:p>
+            <w:pPr>
+              <w:ind w:firstLine="0"/>
+              <w:rPr>
+                <w:lang w:val="ru-RU"/>
+              </w:rPr>
+            </w:pPr>
+          </w:p>
+        </w:tc>
+        <w:tc>
+          <w:tcPr>
+            <w:tcW w:w="3856" w:type="dxa"/>
+            <w:tcBorders>
+              <w:top w:val="nil"/>
+              <w:left w:val="single" w:sz="4" w:space="0" w:color="auto"/>
+              <w:bottom w:val="nil"/>
+              <w:right w:val="single" w:sz="4" w:space="0" w:color="auto"/>
+            </w:tcBorders>
+          </w:tcPr>
+          <w:p>
+            <w:pPr>
+              <w:ind w:firstLine="0"/>
+              <w:rPr>
+                <w:lang w:val="ru-RU"/>
+              </w:rPr>
+            </w:pPr>
+            <w:r>
+              <w:rPr>
+                <w:lang w:val="ru-RU"/>
+              </w:rPr>
+              <w:t>Метель</w:t>
+            </w:r>
+          </w:p>
+        </w:tc>
+        <w:tc>
+          <w:tcPr>
+            <w:tcW w:w="0" w:type="auto"/>
+            <w:tcBorders>
+              <w:top w:val="nil"/>
+              <w:left w:val="single" w:sz="4" w:space="0" w:color="auto"/>
+              <w:bottom w:val="nil"/>
+              <w:right w:val="single" w:sz="4" w:space="0" w:color="auto"/>
+            </w:tcBorders>
+          </w:tcPr>
+          <w:p>
+            <w:pPr>
+              <w:ind w:firstLine="0"/>
+              <w:jc w:val="center"/>
+              <w:rPr>
+                <w:lang w:val="ru-RU"/>
+              </w:rPr>
+            </w:pPr>
+            <w:r>
+              <w:rPr>
+                <w:lang w:val="ru-RU"/>
+              </w:rPr>
+              <w:t>+</w:t>
+            </w:r>
+          </w:p>
+        </w:tc>
+      </w:tr>
+      <w:tr>
+        <w:tc>
+          <w:tcPr>
+            <w:tcW w:w="3528" w:type="dxa"/>
+            <w:vMerge/>
+            <w:tcBorders>
+              <w:left w:val="single" w:sz="4" w:space="0" w:color="auto"/>
+              <w:right w:val="single" w:sz="4" w:space="0" w:color="auto"/>
+            </w:tcBorders>
+          </w:tcPr>
+          <w:p>
+            <w:pPr>
+              <w:ind w:firstLine="0"/>
+              <w:rPr>
+                <w:lang w:val="ru-RU"/>
+              </w:rPr>
+            </w:pPr>
+          </w:p>
+        </w:tc>
+        <w:tc>
+          <w:tcPr>
+            <w:tcW w:w="3856" w:type="dxa"/>
+            <w:tcBorders>
+              <w:top w:val="nil"/>
+              <w:left w:val="single" w:sz="4" w:space="0" w:color="auto"/>
+              <w:bottom w:val="nil"/>
+              <w:right w:val="single" w:sz="4" w:space="0" w:color="auto"/>
+            </w:tcBorders>
+          </w:tcPr>
+          <w:p>
+            <w:pPr>
+              <w:ind w:firstLine="0"/>
+              <w:rPr>
+                <w:lang w:val="ru-RU"/>
+              </w:rPr>
+            </w:pPr>
+            <w:r>
+              <w:rPr>
+                <w:lang w:val="ru-RU"/>
+              </w:rPr>
+              <w:t>Сильный ветер</w:t>
+            </w:r>
+          </w:p>
+        </w:tc>
+        <w:tc>
+          <w:tcPr>
+            <w:tcW w:w="0" w:type="auto"/>
+            <w:tcBorders>
+              <w:top w:val="nil"/>
+              <w:left w:val="single" w:sz="4" w:space="0" w:color="auto"/>
+              <w:bottom w:val="nil"/>
+              <w:right w:val="single" w:sz="4" w:space="0" w:color="auto"/>
+            </w:tcBorders>
+          </w:tcPr>
+          <w:p>
+            <w:pPr>
+              <w:ind w:firstLine="0"/>
+              <w:jc w:val="center"/>
+              <w:rPr>
+                <w:lang w:val="ru-RU"/>
+              </w:rPr>
+            </w:pPr>
+            <w:r>
+              <w:rPr>
+                <w:lang w:val="ru-RU"/>
+              </w:rPr>
+              <w:t>+</w:t>
+            </w:r>
+          </w:p>
+        </w:tc>
+      </w:tr>
+      <w:tr>
+        <w:tc>
+          <w:tcPr>
+            <w:tcW w:w="3528" w:type="dxa"/>
+            <w:vMerge/>
+            <w:tcBorders>
+              <w:left w:val="single" w:sz="4" w:space="0" w:color="auto"/>
+              <w:bottom w:val="single" w:sz="4" w:space="0" w:color="auto"/>
+              <w:right w:val="single" w:sz="4" w:space="0" w:color="auto"/>
+            </w:tcBorders>
+          </w:tcPr>
+          <w:p>
+            <w:pPr>
+              <w:ind w:firstLine="0"/>
+              <w:rPr>
+                <w:lang w:val="ru-RU"/>
+              </w:rPr>
+            </w:pPr>
+          </w:p>
+        </w:tc>
+        <w:tc>
+          <w:tcPr>
+            <w:tcW w:w="3856" w:type="dxa"/>
+            <w:tcBorders>
+              <w:top w:val="nil"/>
+              <w:left w:val="single" w:sz="4" w:space="0" w:color="auto"/>
+              <w:bottom w:val="single" w:sz="4" w:space="0" w:color="auto"/>
+              <w:right w:val="single" w:sz="4" w:space="0" w:color="auto"/>
+            </w:tcBorders>
+          </w:tcPr>
+          <w:p>
+            <w:pPr>
+              <w:ind w:firstLine="0"/>
+              <w:rPr>
+                <w:lang w:val="ru-RU"/>
+              </w:rPr>
+            </w:pPr>
+            <w:r>
+              <w:rPr>
+                <w:lang w:val="ru-RU"/>
+              </w:rPr>
+              <w:t>Качка</w:t>
+            </w:r>
+          </w:p>
+        </w:tc>
+        <w:tc>
+          <w:tcPr>
+            <w:tcW w:w="0" w:type="auto"/>
+            <w:tcBorders>
+              <w:top w:val="nil"/>
+              <w:left w:val="single" w:sz="4" w:space="0" w:color="auto"/>
+              <w:bottom w:val="single" w:sz="4" w:space="0" w:color="auto"/>
+              <w:right w:val="single" w:sz="4" w:space="0" w:color="auto"/>
+            </w:tcBorders>
+          </w:tcPr>
+          <w:p>
+            <w:pPr>
+              <w:ind w:firstLine="0"/>
+              <w:jc w:val="center"/>
+              <w:rPr>
+                <w:lang w:val="ru-RU"/>
+              </w:rPr>
+            </w:pPr>
+            <w:r>
+              <w:rPr>
+                <w:lang w:val="ru-RU"/>
+              </w:rPr>
+              <w:t>-</w:t>
+            </w:r>
+          </w:p>
+        </w:tc>
+      </w:tr>
+    </w:tbl>
+    <w:p>
+      <w:pPr>
+        <w:ind w:firstLine="709"/>
+      </w:pPr>
+    </w:p>
+    <w:p>
+      <w:pPr>
+        <w:rPr>
+          <w:lang w:val="ru-RU"/>
+        </w:rPr>
+      </w:pPr>
+      <w:r>
+        <w:rPr>
+          <w:lang w:val="ru-RU"/>
+        </w:rPr>
+        <w:t xml:space="preserve">Из приведенной таблицы видно, что наиболее устойчивым к помехам, связанным с погодными явлениями, является датчик глобальной системы навигации. Значит, при построении карты и навигации робот должен опираться, прежде всего, на показания этих датчиков. Кроме того данные таблицы подтверждают необходимость иметь избыточную робототехническую систему с высокой степенью взаимозаменяемости. Взаимозаменяемость роботов обеспечит большую вероятность выполнения задачи. </w:t>
+      </w:r>
+      <w:proofErr w:type="gramStart"/>
+      <w:r>
+        <w:rPr>
+          <w:lang w:val="ru-RU"/>
+        </w:rPr>
+        <w:t xml:space="preserve">Так, например, в случае если роботы, оборудованные точными ЛСД станут не способны в полной мере выполнять свои функции (строить карты, выполнять разведку), то часть их задач смогут взять роботы, оборудованные УЗД, хоть и с потерей точности, но в целом группировка останется способной выполнять поставленные задачи.  </w:t>
+      </w:r>
+      <w:proofErr w:type="gramEnd"/>
+    </w:p>
+    <w:p>
+      <w:pPr>
+        <w:rPr>
+          <w:lang w:val="ru-RU"/>
+        </w:rPr>
+      </w:pPr>
+      <w:r>
+        <w:rPr>
+          <w:lang w:val="ru-RU"/>
+        </w:rPr>
+        <w:t>Таким образом, по своему составу группировка роботов должна быть гетерогенной.</w:t>
+      </w:r>
+    </w:p>
+    <w:p>
+      <w:pPr>
+        <w:ind w:firstLine="709"/>
+        <w:rPr>
+          <w:lang w:val="ru-RU"/>
+        </w:rPr>
+      </w:pPr>
+    </w:p>
+    <w:p>
+      <w:pPr>
+        <w:spacing w:line="240" w:lineRule="auto"/>
+        <w:ind w:firstLine="0"/>
+        <w:jc w:val="left"/>
+        <w:rPr>
+          <w:lang w:val="ru-RU"/>
+        </w:rPr>
+      </w:pPr>
+      <w:r>
+        <w:rPr>
+          <w:lang w:val="ru-RU"/>
+        </w:rPr>
+        <w:br w:type="page"/>
+      </w:r>
+    </w:p>
+    <w:p>
+      <w:pPr>
+        <w:pStyle w:val="1"/>
+        <w:ind w:firstLine="720"/>
+        <w:rPr>
+          <w:lang w:val="ru-RU"/>
+        </w:rPr>
+      </w:pPr>
+      <w:r>
+        <w:rPr>
+          <w:lang w:val="ru-RU"/>
+        </w:rPr>
+        <w:lastRenderedPageBreak/>
+        <w:t>Группы операций и состав группировки роботов для проведения операций спасения и эвакуации</w:t>
+      </w:r>
+    </w:p>
+    <w:p>
+      <w:pPr>
+        <w:rPr>
+          <w:lang w:val="ru-RU"/>
+        </w:rPr>
+      </w:pPr>
+      <w:r>
+        <w:rPr>
+          <w:lang w:val="ru-RU"/>
+        </w:rPr>
+        <w:t>Для проведения спасательной операции роботы должны выполнять ряд операций, которые можно разделить на следующие типы/категории:</w:t>
+      </w:r>
+    </w:p>
+    <w:p>
+      <w:pPr>
+        <w:pStyle w:val="ae"/>
+        <w:numPr>
+          <w:ilvl w:val="0"/>
+          <w:numId w:val="3"/>
+        </w:numPr>
+        <w:rPr>
+          <w:lang w:val="ru-RU"/>
+        </w:rPr>
+      </w:pPr>
+      <w:r>
+        <w:rPr>
+          <w:lang w:val="ru-RU"/>
+        </w:rPr>
+        <w:t>м</w:t>
+      </w:r>
+      <w:r>
+        <w:rPr>
+          <w:lang w:val="ru-RU"/>
+        </w:rPr>
+        <w:t>ониторинг</w:t>
+      </w:r>
+      <w:r>
+        <w:rPr>
+          <w:lang w:val="ru-RU"/>
+        </w:rPr>
+        <w:t>;</w:t>
+      </w:r>
+      <w:r>
+        <w:rPr>
+          <w:lang w:val="ru-RU"/>
+        </w:rPr>
+        <w:t xml:space="preserve"> </w:t>
+      </w:r>
+    </w:p>
+    <w:p>
+      <w:pPr>
+        <w:pStyle w:val="ae"/>
+        <w:numPr>
+          <w:ilvl w:val="0"/>
+          <w:numId w:val="3"/>
+        </w:numPr>
+        <w:rPr>
+          <w:lang w:val="ru-RU"/>
+        </w:rPr>
+      </w:pPr>
+      <w:r>
+        <w:rPr>
+          <w:szCs w:val="28"/>
+          <w:lang w:val="ru-RU"/>
+        </w:rPr>
+        <w:t>приведение</w:t>
+      </w:r>
+      <w:r>
+        <w:rPr>
+          <w:szCs w:val="28"/>
+          <w:lang w:val="ru-RU"/>
+        </w:rPr>
+        <w:t xml:space="preserve"> группировки в боевую готовность</w:t>
+      </w:r>
+      <w:r>
+        <w:rPr>
+          <w:szCs w:val="28"/>
+          <w:lang w:val="ru-RU"/>
+        </w:rPr>
+        <w:t>;</w:t>
+      </w:r>
+    </w:p>
+    <w:p>
+      <w:pPr>
+        <w:pStyle w:val="ae"/>
+        <w:numPr>
+          <w:ilvl w:val="0"/>
+          <w:numId w:val="3"/>
+        </w:numPr>
+        <w:rPr>
+          <w:lang w:val="ru-RU"/>
+        </w:rPr>
+      </w:pPr>
+      <w:r>
+        <w:rPr>
+          <w:szCs w:val="28"/>
+          <w:lang w:val="ru-RU"/>
+        </w:rPr>
+        <w:t>оптимально</w:t>
+      </w:r>
+      <w:r>
+        <w:rPr>
+          <w:szCs w:val="28"/>
+          <w:lang w:val="ru-RU"/>
+        </w:rPr>
+        <w:t>е</w:t>
+      </w:r>
+      <w:r>
+        <w:rPr>
+          <w:szCs w:val="28"/>
+          <w:lang w:val="ru-RU"/>
+        </w:rPr>
+        <w:t xml:space="preserve"> распределение роботов на объекте</w:t>
+      </w:r>
+      <w:r>
+        <w:rPr>
+          <w:szCs w:val="28"/>
+          <w:lang w:val="ru-RU"/>
+        </w:rPr>
+        <w:t>;</w:t>
+      </w:r>
+    </w:p>
+    <w:p>
+      <w:pPr>
+        <w:pStyle w:val="ae"/>
+        <w:numPr>
+          <w:ilvl w:val="0"/>
+          <w:numId w:val="3"/>
+        </w:numPr>
+        <w:rPr>
+          <w:szCs w:val="28"/>
+          <w:lang w:val="ru-RU"/>
+        </w:rPr>
+      </w:pPr>
+      <w:r>
+        <w:rPr>
+          <w:szCs w:val="28"/>
+          <w:lang w:val="ru-RU"/>
+        </w:rPr>
+        <w:t>о</w:t>
+      </w:r>
+      <w:r>
+        <w:rPr>
+          <w:szCs w:val="28"/>
+          <w:lang w:val="ru-RU"/>
+        </w:rPr>
+        <w:t>пределение мест, где находятся спасаемые люди</w:t>
+      </w:r>
+      <w:r>
+        <w:rPr>
+          <w:szCs w:val="28"/>
+          <w:lang w:val="ru-RU"/>
+        </w:rPr>
+        <w:t>;</w:t>
+      </w:r>
+    </w:p>
+    <w:p>
+      <w:pPr>
+        <w:pStyle w:val="ae"/>
+        <w:numPr>
+          <w:ilvl w:val="0"/>
+          <w:numId w:val="3"/>
+        </w:numPr>
+        <w:rPr>
+          <w:szCs w:val="28"/>
+          <w:lang w:val="ru-RU"/>
+        </w:rPr>
+      </w:pPr>
+      <w:r>
+        <w:rPr>
+          <w:szCs w:val="28"/>
+          <w:lang w:val="ru-RU"/>
+        </w:rPr>
+        <w:t>спасение;</w:t>
+      </w:r>
+    </w:p>
+    <w:p>
+      <w:pPr>
+        <w:pStyle w:val="ae"/>
+        <w:numPr>
+          <w:ilvl w:val="0"/>
+          <w:numId w:val="3"/>
+        </w:numPr>
+        <w:rPr>
+          <w:szCs w:val="28"/>
+          <w:lang w:val="ru-RU"/>
+        </w:rPr>
+      </w:pPr>
+      <w:r>
+        <w:rPr>
+          <w:szCs w:val="28"/>
+          <w:lang w:val="ru-RU"/>
+        </w:rPr>
+        <w:t>б</w:t>
+      </w:r>
+      <w:r>
+        <w:rPr>
+          <w:szCs w:val="28"/>
+          <w:lang w:val="ru-RU"/>
+        </w:rPr>
+        <w:t>ыстрый уход роботов (со спасаемыми людьми) на безопасное расстояние</w:t>
+      </w:r>
+      <w:r>
+        <w:rPr>
+          <w:szCs w:val="28"/>
+          <w:lang w:val="ru-RU"/>
+        </w:rPr>
+        <w:t>.</w:t>
+      </w:r>
+    </w:p>
+    <w:p>
+      <w:pPr>
+        <w:rPr>
+          <w:lang w:val="ru-RU"/>
+        </w:rPr>
+      </w:pPr>
+    </w:p>
+    <w:p>
+      <w:pPr>
+        <w:rPr>
+          <w:lang w:val="ru-RU"/>
+        </w:rPr>
+      </w:pPr>
+      <w:r>
+        <w:rPr>
+          <w:lang w:val="ru-RU"/>
+        </w:rPr>
+        <w:t>Исходя из набора операций выполняемых роботами, спасательная г</w:t>
+      </w:r>
+      <w:r>
+        <w:rPr>
+          <w:lang w:val="ru-RU"/>
+        </w:rPr>
+        <w:t>руппировка должна включать в себя:</w:t>
+      </w:r>
+    </w:p>
+    <w:p>
+      <w:pPr>
+        <w:pStyle w:val="ae"/>
+        <w:numPr>
+          <w:ilvl w:val="0"/>
+          <w:numId w:val="4"/>
+        </w:numPr>
+        <w:rPr>
+          <w:lang w:val="ru-RU"/>
+        </w:rPr>
+      </w:pPr>
+      <w:r>
+        <w:rPr>
+          <w:lang w:val="ru-RU"/>
+        </w:rPr>
+        <w:t>р</w:t>
+      </w:r>
+      <w:r>
+        <w:rPr>
+          <w:lang w:val="ru-RU"/>
+        </w:rPr>
+        <w:t>оботов мониторов</w:t>
+      </w:r>
+      <w:r>
+        <w:rPr>
+          <w:lang w:val="ru-RU"/>
+        </w:rPr>
+        <w:t>/разведчиков;</w:t>
+      </w:r>
+    </w:p>
+    <w:p>
+      <w:pPr>
+        <w:pStyle w:val="ae"/>
+        <w:numPr>
+          <w:ilvl w:val="0"/>
+          <w:numId w:val="4"/>
+        </w:numPr>
+        <w:rPr>
+          <w:szCs w:val="28"/>
+        </w:rPr>
+      </w:pPr>
+      <w:r>
+        <w:rPr>
+          <w:lang w:val="ru-RU"/>
+        </w:rPr>
+        <w:t>роботов</w:t>
+      </w:r>
+      <w:r>
+        <w:rPr>
+          <w:lang w:val="ru-RU"/>
+        </w:rPr>
+        <w:t>-</w:t>
+      </w:r>
+      <w:proofErr w:type="spellStart"/>
+      <w:r>
+        <w:rPr>
+          <w:szCs w:val="28"/>
+        </w:rPr>
+        <w:t>рабочи</w:t>
+      </w:r>
+      <w:proofErr w:type="spellEnd"/>
+      <w:r>
+        <w:rPr>
+          <w:szCs w:val="28"/>
+          <w:lang w:val="ru-RU"/>
+        </w:rPr>
+        <w:t>х</w:t>
+      </w:r>
+      <w:r>
+        <w:rPr>
+          <w:szCs w:val="28"/>
+        </w:rPr>
+        <w:t>;</w:t>
+      </w:r>
+    </w:p>
+    <w:p>
+      <w:pPr>
+        <w:pStyle w:val="ae"/>
+        <w:numPr>
+          <w:ilvl w:val="0"/>
+          <w:numId w:val="4"/>
+        </w:numPr>
+        <w:rPr>
+          <w:szCs w:val="28"/>
+        </w:rPr>
+      </w:pPr>
+      <w:r>
+        <w:rPr>
+          <w:szCs w:val="28"/>
+          <w:lang w:val="ru-RU"/>
+        </w:rPr>
+        <w:t>р</w:t>
+      </w:r>
+      <w:r>
+        <w:rPr>
+          <w:szCs w:val="28"/>
+          <w:lang w:val="ru-RU"/>
+        </w:rPr>
+        <w:t>о</w:t>
+      </w:r>
+      <w:r>
+        <w:rPr>
+          <w:szCs w:val="28"/>
+          <w:lang w:val="ru-RU"/>
+        </w:rPr>
+        <w:t>ботов</w:t>
+      </w:r>
+      <w:r>
+        <w:rPr>
+          <w:szCs w:val="28"/>
+          <w:lang w:val="ru-RU"/>
+        </w:rPr>
+        <w:t>-</w:t>
+      </w:r>
+      <w:proofErr w:type="spellStart"/>
+      <w:r>
+        <w:rPr>
+          <w:szCs w:val="28"/>
+        </w:rPr>
+        <w:t>перегрузчик</w:t>
+      </w:r>
+      <w:r>
+        <w:rPr>
+          <w:szCs w:val="28"/>
+          <w:lang w:val="ru-RU"/>
+        </w:rPr>
+        <w:t>ов</w:t>
+      </w:r>
+      <w:proofErr w:type="spellEnd"/>
+      <w:r>
+        <w:rPr>
+          <w:szCs w:val="28"/>
+        </w:rPr>
+        <w:t>;</w:t>
+      </w:r>
+    </w:p>
+    <w:p>
+      <w:pPr>
+        <w:pStyle w:val="ae"/>
+        <w:numPr>
+          <w:ilvl w:val="0"/>
+          <w:numId w:val="4"/>
+        </w:numPr>
+        <w:rPr>
+          <w:szCs w:val="28"/>
+        </w:rPr>
+      </w:pPr>
+      <w:r>
+        <w:rPr>
+          <w:szCs w:val="28"/>
+          <w:lang w:val="ru-RU"/>
+        </w:rPr>
+        <w:t>робот-информатор;</w:t>
+      </w:r>
+    </w:p>
+    <w:p>
+      <w:pPr>
+        <w:pStyle w:val="ae"/>
+        <w:numPr>
+          <w:ilvl w:val="0"/>
+          <w:numId w:val="4"/>
+        </w:numPr>
+        <w:rPr>
+          <w:lang w:val="ru-RU"/>
+        </w:rPr>
+      </w:pPr>
+      <w:proofErr w:type="spellStart"/>
+      <w:proofErr w:type="gramStart"/>
+      <w:r>
+        <w:rPr>
+          <w:szCs w:val="28"/>
+        </w:rPr>
+        <w:t>транспортные</w:t>
+      </w:r>
+      <w:proofErr w:type="spellEnd"/>
+      <w:proofErr w:type="gramEnd"/>
+      <w:r>
+        <w:rPr>
+          <w:szCs w:val="28"/>
+        </w:rPr>
+        <w:t xml:space="preserve"> </w:t>
+      </w:r>
+      <w:proofErr w:type="spellStart"/>
+      <w:r>
+        <w:rPr>
+          <w:szCs w:val="28"/>
+        </w:rPr>
+        <w:t>роботы</w:t>
+      </w:r>
+      <w:proofErr w:type="spellEnd"/>
+      <w:r>
+        <w:rPr>
+          <w:szCs w:val="28"/>
+          <w:lang w:val="ru-RU"/>
+        </w:rPr>
+        <w:t>.</w:t>
+      </w:r>
+    </w:p>
+    <w:p>
+      <w:pPr>
+        <w:rPr>
+          <w:lang w:val="ru-RU"/>
+        </w:rPr>
+      </w:pPr>
+      <w:r>
+        <w:rPr>
+          <w:lang w:val="ru-RU"/>
+        </w:rPr>
+        <w:t>Каждый из этих типов роботов выполняет соответствующую функцию.</w:t>
+      </w:r>
+    </w:p>
+    <w:p>
+      <w:pPr>
+        <w:pStyle w:val="1"/>
+        <w:rPr>
+          <w:lang w:val="ru-RU"/>
+        </w:rPr>
+      </w:pPr>
+      <w:r>
+        <w:rPr>
+          <w:lang w:val="ru-RU"/>
+        </w:rPr>
+        <w:t>Роботы разведчики</w:t>
+      </w:r>
+    </w:p>
+    <w:p>
+      <w:pPr>
+        <w:rPr>
+          <w:szCs w:val="28"/>
+          <w:lang w:val="ru-RU"/>
+        </w:rPr>
+      </w:pPr>
+      <w:r>
+        <w:rPr>
+          <w:szCs w:val="28"/>
+          <w:lang w:val="ru-RU"/>
+        </w:rPr>
+        <w:t>Мониторинг одна из главных задач выполняемых группировкой. Сбор наиболее полной информации о состоянии платформы, расположении людей на них, состоянии путей и мест эвакуации, расположение других роботов и их состояние играют важнейшую роль для выбора правильной стратегии поведения во время операции спасения.</w:t>
+      </w:r>
+    </w:p>
+    <w:p>
+      <w:pPr>
+        <w:rPr>
+          <w:szCs w:val="28"/>
+          <w:lang w:val="ru-RU"/>
+        </w:rPr>
+      </w:pPr>
+      <w:r>
+        <w:rPr>
+          <w:szCs w:val="28"/>
+          <w:lang w:val="ru-RU"/>
+        </w:rPr>
+        <w:lastRenderedPageBreak/>
+        <w:t xml:space="preserve">Роботы разведчики выполняют мониторинг на протяжении всего времени работы станции, для обеспечения информации о приближении ее к внештатной ситуации. Остальные роботы, для создания более полной картины происходящего, также производят мониторинг тех участков, на которых они находятся во время выполнения спасательной операции. </w:t>
+      </w:r>
+    </w:p>
+    <w:p>
+      <w:pPr>
+        <w:rPr>
+          <w:szCs w:val="28"/>
+          <w:lang w:val="ru-RU"/>
+        </w:rPr>
+      </w:pPr>
+      <w:r>
+        <w:rPr>
+          <w:szCs w:val="28"/>
+          <w:lang w:val="ru-RU"/>
+        </w:rPr>
+        <w:t xml:space="preserve">До появления сигнала на начало развертывания группировка находится в состоянии штатного мониторинга. Роботы разведчики производят мониторинг состояния платформы: роботы-мониторы, находящиеся на платформе в стационарном состоянии фиксируют состояние среды вокруг себя, внося дополнительный информационный вклад в разведку состояния платформы, дополняя информацию полученную системой датчиков самой станции. </w:t>
+      </w:r>
+    </w:p>
+    <w:p>
+      <w:pPr>
+        <w:ind w:firstLine="0"/>
         <w:jc w:val="center"/>
-      </w:pPr>
-      <w:r>
-        <w:t>С.С</w:t>
-      </w:r>
-      <w:r>
+        <w:rPr>
+          <w:szCs w:val="28"/>
+          <w:lang w:val="ru-RU"/>
+        </w:rPr>
+      </w:pPr>
+    </w:p>
+    <w:p>
+      <w:pPr>
+        <w:ind w:firstLine="0"/>
+        <w:jc w:val="center"/>
+        <w:rPr>
+          <w:szCs w:val="28"/>
+          <w:lang w:val="ru-RU"/>
+        </w:rPr>
+      </w:pPr>
+      <w:r>
+        <w:rPr>
+          <w:noProof/>
+          <w:szCs w:val="28"/>
+        </w:rPr>
+        <w:drawing>
+          <wp:inline distT="0" distB="0" distL="0" distR="0" wp14:anchorId="3E2C88B7" wp14:editId="4D859A2A">
+            <wp:extent cx="6523673" cy="3837454"/>
+            <wp:effectExtent l="0" t="0" r="0" b="0"/>
+            <wp:docPr id="12" name="Рисунок 12"/>
+            <wp:cNvGraphicFramePr>
+              <a:graphicFrameLocks xmlns:a="http://schemas.openxmlformats.org/drawingml/2006/main" noChangeAspect="1"/>
+            </wp:cNvGraphicFramePr>
+            <a:graphic xmlns:a="http://schemas.openxmlformats.org/drawingml/2006/main">
+              <a:graphicData uri="http://schemas.openxmlformats.org/drawingml/2006/picture">
+                <pic:pic xmlns:pic="http://schemas.openxmlformats.org/drawingml/2006/picture">
+                  <pic:nvPicPr>
+                    <pic:cNvPr id="0" name="Picture 1"/>
+                    <pic:cNvPicPr>
+                      <a:picLocks noChangeAspect="1" noChangeArrowheads="1"/>
+                    </pic:cNvPicPr>
+                  </pic:nvPicPr>
+                  <pic:blipFill>
+                    <a:blip r:embed="rId6" cstate="print">
+                      <a:extLst>
+                        <a:ext uri="{28A0092B-C50C-407E-A947-70E740481C1C}">
+                          <a14:useLocalDpi xmlns:a14="http://schemas.microsoft.com/office/drawing/2010/main" val="0"/>
+                        </a:ext>
+                      </a:extLst>
+                    </a:blip>
+                    <a:srcRect/>
+                    <a:stretch>
+                      <a:fillRect/>
+                    </a:stretch>
+                  </pic:blipFill>
+                  <pic:spPr bwMode="auto">
+                    <a:xfrm>
+                      <a:off x="0" y="0"/>
+                      <a:ext cx="6524571" cy="3837982"/>
+                    </a:xfrm>
+                    <a:prstGeom prst="rect">
+                      <a:avLst/>
+                    </a:prstGeom>
+                    <a:noFill/>
+                    <a:ln>
+                      <a:noFill/>
+                    </a:ln>
+                  </pic:spPr>
+                </pic:pic>
+              </a:graphicData>
+            </a:graphic>
+          </wp:inline>
+        </w:drawing>
+      </w:r>
+      <w:r>
+        <w:rPr>
+          <w:szCs w:val="28"/>
+          <w:lang w:val="ru-RU"/>
+        </w:rPr>
+        <w:t>Рисунок 79е8прни – расположение группировки спасательных роботов во время штатной работы станции.</w:t>
+      </w:r>
+    </w:p>
+    <w:p>
+      <w:pPr>
+        <w:rPr>
+          <w:szCs w:val="28"/>
+          <w:lang w:val="ru-RU"/>
+        </w:rPr>
+      </w:pPr>
+    </w:p>
+    <w:p>
+      <w:pPr>
+        <w:rPr>
+          <w:szCs w:val="28"/>
+          <w:lang w:val="ru-RU"/>
+        </w:rPr>
+      </w:pPr>
+      <w:r>
+        <w:rPr>
+          <w:szCs w:val="28"/>
+          <w:lang w:val="ru-RU"/>
+        </w:rPr>
+        <w:lastRenderedPageBreak/>
+        <w:t>Так же под роботами-мониторами могут подразумеваться штатные системы самой нефтяной платформы, если они полностью обеспечивают группировку  спасательных роботов информацией о ее состоянии рисунок 79е8прни.</w:t>
+      </w:r>
+    </w:p>
+    <w:p>
+      <w:pPr>
+        <w:rPr>
+          <w:szCs w:val="28"/>
+          <w:lang w:val="ru-RU"/>
+        </w:rPr>
+      </w:pPr>
+      <w:r>
+        <w:rPr>
+          <w:szCs w:val="28"/>
+          <w:lang w:val="ru-RU"/>
+        </w:rPr>
+        <w:t xml:space="preserve">Для обеспечения более полной информации о состоянии станции может применяться группа роботов-разведчиков, осуществляющих патрулирование некоторой зоны вокруг платформы, на рисунке 79е8прни такие роботы обозначены зелеными стрелками. Необходимо обеспечить избыточность роботов-разведчиков как наплатформенных, так и внеплатформенных для повышения надежности системы, так как для выработки правильной стратегии поведения группировки нужна, прежде всего, полнота информации о состоянии платформы. Также должна быть группа наплатформенных роботов-разведчиков для обеспечения группировки и людей полной информацией о состоянии на  борту платформы, а также для выполнения функции сопровождения людей во время эвакуации. </w:t>
+      </w:r>
+    </w:p>
+    <w:p>
+      <w:pPr>
+        <w:rPr>
+          <w:szCs w:val="28"/>
+          <w:lang w:val="ru-RU"/>
+        </w:rPr>
+      </w:pPr>
+      <w:r>
+        <w:rPr>
+          <w:szCs w:val="28"/>
+          <w:lang w:val="ru-RU"/>
+        </w:rPr>
+        <w:t>Для ускорения процесса эвакуации людей и обеспечения их информацией о состоянии путей эвакуации должна быть предусмотрена система звукового голосового информирования, использующая информацию о состоянии группировки и морской нефтяной платформы. Такая система должна своевременно сообщать о состоянии открытых и недоступных для эвакуации участков, а также информировать спасающихся о наиболее быстрых и безопасных маршрутах эвакуации. Такой подход поможет избежать паники, сэкономить время до прибытия робота-разведчика, обеспечить спасение людей и оптимизировать их движение по маршрутам эвакуации даже в отсутствии роботов-разведчиков.</w:t>
+      </w:r>
+    </w:p>
+    <w:p>
+      <w:pPr>
+        <w:pStyle w:val="1"/>
+      </w:pPr>
+      <w:r>
+        <w:rPr>
+          <w:lang w:val="ru-RU"/>
+        </w:rPr>
+        <w:lastRenderedPageBreak/>
+        <w:t>Начало спасательной операции</w:t>
+      </w:r>
+    </w:p>
+    <w:p>
+      <w:pPr>
+        <w:rPr>
+          <w:szCs w:val="28"/>
+          <w:lang w:val="ru-RU"/>
+        </w:rPr>
+      </w:pPr>
+      <w:r>
+        <w:rPr>
+          <w:szCs w:val="28"/>
+          <w:lang w:val="ru-RU"/>
+        </w:rPr>
+        <w:t xml:space="preserve">Зафиксировав, что платформа находится в состоянии близком к аварии, группировке роботов поступает сигнал на развертывание. Робот-информатор предупреждает экипаж об опасности, а остальные роботы занимают необходимые позиции. Наплатформенные роботы разведчики выдвигаются к наиболее опасным участкам платформы и вероятным путям эвакуации людей. Внеплатформенные роботы-разведчики, занятые в патрулировании зоны вокруг платформы, перемещаются к местам эвакуации людей и наиболее опасным зонам вне платформы. Стоит отметить, что роботы движутся не непосредственно к самым опасным зонам, а остаются от них на достаточном для мониторинга расстоянии, чтобы не быть поврежденными в случае возникновения аварии. </w:t>
+      </w:r>
+    </w:p>
+    <w:p>
+      <w:pPr>
+        <w:rPr>
+          <w:szCs w:val="28"/>
+          <w:lang w:val="ru-RU"/>
+        </w:rPr>
+      </w:pPr>
+      <w:r>
+        <w:rPr>
+          <w:szCs w:val="28"/>
+          <w:lang w:val="ru-RU"/>
+        </w:rPr>
+        <w:t>Роботы-рабочие выдвигаются к местам эвакуации и скоплениям людей, а также занимают позиции в соответствии с некоторыми критериями оптимальности (например, зона покрытия, близость к людям, удаленность от опасных зон). Перед возникновением аварии необходимо обеспечить сохранность роботов-рабочих, так как в случае их выхода из строя, многие опасные ситуации (тушение пожара, ликвидация сложных завалов, и др.) станет невозможно устранить. Данная стратегия относится одинаково и к наплатформенным и внеплатформенным роботам-рабочим.</w:t>
+      </w:r>
+    </w:p>
+    <w:p>
+      <w:pPr>
+        <w:rPr>
+          <w:szCs w:val="28"/>
+          <w:lang w:val="ru-RU"/>
+        </w:rPr>
+      </w:pPr>
+      <w:r>
+        <w:rPr>
+          <w:szCs w:val="28"/>
+          <w:lang w:val="ru-RU"/>
+        </w:rPr>
+        <w:t>Роботы-перегрузчики размещаются неподалеку от мест эвакуации людей. Под местами эвакуации понимаются зоны на платформе, оборудованные штатными средствами эвакуации к которым во время аварии расчищают путь роботы-рабочие, сопровождают роботы-разведчики и направляет робот-информатор.</w:t>
+      </w:r>
+    </w:p>
+    <w:p>
+      <w:pPr>
+        <w:rPr>
+          <w:szCs w:val="28"/>
+          <w:lang w:val="ru-RU"/>
+        </w:rPr>
+      </w:pPr>
+    </w:p>
+    <w:p>
+      <w:pPr>
+        <w:ind w:hanging="1350"/>
+        <w:rPr>
+          <w:szCs w:val="28"/>
+          <w:lang w:val="ru-RU"/>
+        </w:rPr>
+      </w:pPr>
+      <w:r>
+        <w:rPr>
+          <w:noProof/>
+          <w:szCs w:val="28"/>
+        </w:rPr>
+        <w:lastRenderedPageBreak/>
+        <w:drawing>
+          <wp:inline distT="0" distB="0" distL="0" distR="0" wp14:anchorId="08A38924" wp14:editId="04D0D012">
+            <wp:extent cx="7550578" cy="4433776"/>
+            <wp:effectExtent l="0" t="0" r="0" b="5080"/>
+            <wp:docPr id="13" name="Рисунок 13"/>
+            <wp:cNvGraphicFramePr>
+              <a:graphicFrameLocks xmlns:a="http://schemas.openxmlformats.org/drawingml/2006/main" noChangeAspect="1"/>
+            </wp:cNvGraphicFramePr>
+            <a:graphic xmlns:a="http://schemas.openxmlformats.org/drawingml/2006/main">
+              <a:graphicData uri="http://schemas.openxmlformats.org/drawingml/2006/picture">
+                <pic:pic xmlns:pic="http://schemas.openxmlformats.org/drawingml/2006/picture">
+                  <pic:nvPicPr>
+                    <pic:cNvPr id="0" name="Picture 2"/>
+                    <pic:cNvPicPr>
+                      <a:picLocks noChangeAspect="1" noChangeArrowheads="1"/>
+                    </pic:cNvPicPr>
+                  </pic:nvPicPr>
+                  <pic:blipFill>
+                    <a:blip r:embed="rId7" cstate="print">
+                      <a:extLst>
+                        <a:ext uri="{28A0092B-C50C-407E-A947-70E740481C1C}">
+                          <a14:useLocalDpi xmlns:a14="http://schemas.microsoft.com/office/drawing/2010/main" val="0"/>
+                        </a:ext>
+                      </a:extLst>
+                    </a:blip>
+                    <a:srcRect/>
+                    <a:stretch>
+                      <a:fillRect/>
+                    </a:stretch>
+                  </pic:blipFill>
+                  <pic:spPr bwMode="auto">
+                    <a:xfrm>
+                      <a:off x="0" y="0"/>
+                      <a:ext cx="7562796" cy="4440950"/>
+                    </a:xfrm>
+                    <a:prstGeom prst="rect">
+                      <a:avLst/>
+                    </a:prstGeom>
+                    <a:noFill/>
+                    <a:ln>
+                      <a:noFill/>
+                    </a:ln>
+                  </pic:spPr>
+                </pic:pic>
+              </a:graphicData>
+            </a:graphic>
+          </wp:inline>
+        </w:drawing>
+      </w:r>
+    </w:p>
+    <w:p>
+      <w:pPr>
+        <w:ind w:hanging="1350"/>
+        <w:jc w:val="center"/>
+        <w:rPr>
+          <w:szCs w:val="28"/>
+          <w:lang w:val="ru-RU"/>
+        </w:rPr>
+      </w:pPr>
+      <w:r>
+        <w:rPr>
+          <w:szCs w:val="28"/>
+          <w:lang w:val="ru-RU"/>
+        </w:rPr>
+        <w:t>Рисунок щщ98777в – развёртывание группировки спасательных роботов</w:t>
+      </w:r>
+    </w:p>
+    <w:p>
+      <w:pPr>
+        <w:rPr>
+          <w:lang w:val="ru-RU"/>
+        </w:rPr>
+      </w:pPr>
+    </w:p>
+    <w:p>
+      <w:pPr>
+        <w:rPr>
+          <w:szCs w:val="28"/>
+          <w:lang w:val="ru-RU"/>
+        </w:rPr>
+      </w:pPr>
+      <w:r>
+        <w:rPr>
+          <w:lang w:val="ru-RU"/>
+        </w:rPr>
+        <w:t xml:space="preserve">Расположение и движение роботов в процессе развертывания схематично изображено на рисунке </w:t>
+      </w:r>
+      <w:r>
+        <w:rPr>
+          <w:szCs w:val="28"/>
+          <w:lang w:val="ru-RU"/>
+        </w:rPr>
+        <w:t xml:space="preserve">щщ98777в. На рисунке зона возможной аварии выделена красным цветом, траектории движения роботов от места базирования внеплатформенной СГР обозначена пунктиром. </w:t>
+      </w:r>
+    </w:p>
+    <w:p>
+      <w:pPr>
+        <w:rPr>
+          <w:szCs w:val="28"/>
+          <w:lang w:val="ru-RU"/>
+        </w:rPr>
+      </w:pPr>
+      <w:r>
+        <w:rPr>
+          <w:szCs w:val="28"/>
+          <w:lang w:val="ru-RU"/>
+        </w:rPr>
+        <w:t xml:space="preserve">Транспортный робот, относящийся к внеплатформенной СГР, размещается на достаточном удалении от платформы, чтобы не быть поврежденным. Людей к нему доставляют роботы перегрузчики. Наплатформенный транспортный робот (если он предусмотрен) ожидает посадки </w:t>
+      </w:r>
+      <w:proofErr w:type="gramStart"/>
+      <w:r>
+        <w:rPr>
+          <w:szCs w:val="28"/>
+          <w:lang w:val="ru-RU"/>
+        </w:rPr>
+        <w:t>спасающихся</w:t>
+      </w:r>
+      <w:proofErr w:type="gramEnd"/>
+      <w:r>
+        <w:rPr>
+          <w:szCs w:val="28"/>
+          <w:lang w:val="ru-RU"/>
+        </w:rPr>
+        <w:t xml:space="preserve"> на борт.</w:t>
+      </w:r>
+    </w:p>
+    <w:p>
+      <w:pPr>
+        <w:rPr>
+          <w:szCs w:val="28"/>
+          <w:lang w:val="ru-RU"/>
+        </w:rPr>
+      </w:pPr>
+    </w:p>
+    <w:p>
+      <w:pPr>
+        <w:ind w:hanging="1350"/>
+        <w:rPr>
+          <w:szCs w:val="28"/>
+          <w:lang w:val="ru-RU"/>
+        </w:rPr>
+      </w:pPr>
+    </w:p>
+    <w:p>
+      <w:pPr>
+        <w:ind w:left="720" w:hanging="720"/>
+        <w:rPr>
+          <w:szCs w:val="28"/>
+          <w:lang w:val="ru-RU"/>
+        </w:rPr>
+      </w:pPr>
+    </w:p>
+    <w:p>
+      <w:pPr>
+        <w:rPr>
+          <w:szCs w:val="28"/>
+          <w:lang w:val="ru-RU"/>
+        </w:rPr>
+      </w:pPr>
+      <w:r>
+        <w:rPr>
+          <w:szCs w:val="28"/>
+          <w:lang w:val="ru-RU"/>
+        </w:rPr>
+        <w:t xml:space="preserve">Расположение роботов в момент возникновения аварии показано на рисунке 14_12_29_фыглвр. Пунктиром обозначены маршруты движения некоторых роботов. </w:t>
+      </w:r>
+    </w:p>
+    <w:p>
+      <w:pPr>
+        <w:ind w:hanging="1440"/>
+        <w:jc w:val="center"/>
+        <w:rPr>
+          <w:szCs w:val="28"/>
+          <w:lang w:val="ru-RU"/>
+        </w:rPr>
+      </w:pPr>
+      <w:r>
+        <w:rPr>
+          <w:noProof/>
+          <w:szCs w:val="28"/>
+        </w:rPr>
+        <w:drawing>
+          <wp:inline distT="0" distB="0" distL="0" distR="0" wp14:anchorId="545385CD" wp14:editId="2340F6FC">
+            <wp:extent cx="7532476" cy="4423145"/>
+            <wp:effectExtent l="0" t="0" r="0" b="0"/>
+            <wp:docPr id="18" name="Рисунок 18"/>
+            <wp:cNvGraphicFramePr>
+              <a:graphicFrameLocks xmlns:a="http://schemas.openxmlformats.org/drawingml/2006/main" noChangeAspect="1"/>
+            </wp:cNvGraphicFramePr>
+            <a:graphic xmlns:a="http://schemas.openxmlformats.org/drawingml/2006/main">
+              <a:graphicData uri="http://schemas.openxmlformats.org/drawingml/2006/picture">
+                <pic:pic xmlns:pic="http://schemas.openxmlformats.org/drawingml/2006/picture">
+                  <pic:nvPicPr>
+                    <pic:cNvPr id="0" name="Picture 4"/>
+                    <pic:cNvPicPr>
+                      <a:picLocks noChangeAspect="1" noChangeArrowheads="1"/>
+                    </pic:cNvPicPr>
+                  </pic:nvPicPr>
+                  <pic:blipFill>
+                    <a:blip r:embed="rId8" cstate="print">
+                      <a:extLst>
+                        <a:ext uri="{28A0092B-C50C-407E-A947-70E740481C1C}">
+                          <a14:useLocalDpi xmlns:a14="http://schemas.microsoft.com/office/drawing/2010/main" val="0"/>
+                        </a:ext>
+                      </a:extLst>
+                    </a:blip>
+                    <a:srcRect/>
+                    <a:stretch>
+                      <a:fillRect/>
+                    </a:stretch>
+                  </pic:blipFill>
+                  <pic:spPr bwMode="auto">
+                    <a:xfrm>
+                      <a:off x="0" y="0"/>
+                      <a:ext cx="7532567" cy="4423198"/>
+                    </a:xfrm>
+                    <a:prstGeom prst="rect">
+                      <a:avLst/>
+                    </a:prstGeom>
+                    <a:noFill/>
+                    <a:ln>
+                      <a:noFill/>
+                    </a:ln>
+                  </pic:spPr>
+                </pic:pic>
+              </a:graphicData>
+            </a:graphic>
+          </wp:inline>
+        </w:drawing>
+      </w:r>
+    </w:p>
+    <w:p>
+      <w:pPr>
+        <w:ind w:left="720" w:hanging="720"/>
+        <w:rPr>
+          <w:szCs w:val="28"/>
+          <w:lang w:val="ru-RU"/>
+        </w:rPr>
+      </w:pPr>
+      <w:r>
+        <w:rPr>
+          <w:szCs w:val="28"/>
+          <w:lang w:val="ru-RU"/>
+        </w:rPr>
+        <w:t>Рисунок 14_12_29_фыглвр – расположение роботов в момент аварии</w:t>
+      </w:r>
+    </w:p>
+    <w:p>
+      <w:pPr>
+        <w:rPr>
+          <w:szCs w:val="28"/>
+          <w:lang w:val="ru-RU"/>
+        </w:rPr>
+      </w:pPr>
+    </w:p>
+    <w:p>
+      <w:pPr>
+        <w:rPr>
+          <w:szCs w:val="28"/>
+          <w:lang w:val="ru-RU"/>
+        </w:rPr>
+      </w:pPr>
+      <w:r>
+        <w:rPr>
+          <w:szCs w:val="28"/>
+          <w:lang w:val="ru-RU"/>
+        </w:rPr>
+        <w:t>Наплатформенные роботы-разведчики обозначены цифрами 1-7, внеплатформенные представлены роботом с номером 8.  Внеплатформенные роботы-разведчики производят патрулирование участка вокруг платформы,  поиск людей, мониторинг состояния платформы и прилегающих участков, производят поиск препятствий. Эти роботы должны обеспечить группировку информацией о безопасности маршрутов отхода от нефтяной платформы и безопасности зон вокруг нее для размещения в ней других роботов и людей.</w:t>
+      </w:r>
+    </w:p>
+    <w:p>
+      <w:pPr>
+        <w:rPr>
+          <w:szCs w:val="28"/>
+          <w:lang w:val="ru-RU"/>
+        </w:rPr>
+      </w:pPr>
+      <w:r>
+        <w:rPr>
+          <w:szCs w:val="28"/>
+          <w:lang w:val="ru-RU"/>
+        </w:rPr>
+        <w:lastRenderedPageBreak/>
+        <w:t xml:space="preserve">Если внеплатформенные роботы-разведчики уже выполняют функции мониторинга и патрулирования то прибывшие из места базирования остальные такие же роботы присоединяются к ним, распределяя задачи между собой и увеличивая тем самым надежность системы, точность информации и скорость выполнения задач. Если патрулирование в штатном режиме не проводится или все внеплатформенные роботы-разведчики были уничтожены в ходе аварии, то прибывшие роботы приступают к патрулированию самостоятельно. В этом случае другие роботы группировки должны размещаться вокруг платформы с учетом неполноты информации о ней. Приближаться к зонам эвакуации  и препятствиям в таком случае роботы-рабочие и транспортёры должны только в случае, если собственные сенсоры роботов не дают информации об опасности и если подтверждено  нахождение в такой зоне человека. На рисунке изображен робот 8 и участок его маршрута, робот находится в состоянии патрулирования и поиска. </w:t>
+      </w:r>
+    </w:p>
+    <w:p>
+      <w:pPr>
+        <w:rPr>
+          <w:szCs w:val="28"/>
+          <w:lang w:val="ru-RU"/>
+        </w:rPr>
+      </w:pPr>
+      <w:r>
+        <w:rPr>
+          <w:szCs w:val="28"/>
+          <w:lang w:val="ru-RU"/>
+        </w:rPr>
+        <w:t>Наплатформенные роботы 1-7 во время аварии производят патрулирование на борту платформы с целью поиск людей и разведки маршрутов эвакуации.  На рисунке 14_12_29_фыглвр робот под номером 1 движется к обнаруженному человеку. Робот номер 5 уже обнаружил спасаемого и привлек его внимание, дальше он в режиме сопровождения проводит человека до точки эвакуации. В момент, когда робот-разведчик переходит в режим сопровождения, он отдает сигнал о начале сопровождения и координаты или номер места эвакуации.</w:t>
+      </w:r>
+    </w:p>
+    <w:p>
+      <w:pPr>
+        <w:rPr>
+          <w:szCs w:val="28"/>
+          <w:lang w:val="ru-RU"/>
+        </w:rPr>
+      </w:pPr>
+    </w:p>
+    <w:p>
+      <w:pPr>
+        <w:jc w:val="center"/>
+        <w:rPr>
+          <w:szCs w:val="28"/>
+          <w:lang w:val="ru-RU"/>
+        </w:rPr>
+      </w:pPr>
+      <w:r>
+        <w:rPr>
+          <w:noProof/>
+          <w:szCs w:val="28"/>
+        </w:rPr>
+        <w:lastRenderedPageBreak/>
+        <w:drawing>
+          <wp:inline distT="0" distB="0" distL="0" distR="0" wp14:anchorId="0DBA1AE1" wp14:editId="37A5E336">
+            <wp:extent cx="2990850" cy="3000314"/>
+            <wp:effectExtent l="0" t="0" r="0" b="0"/>
+            <wp:docPr id="16" name="Рисунок 16"/>
+            <wp:cNvGraphicFramePr>
+              <a:graphicFrameLocks xmlns:a="http://schemas.openxmlformats.org/drawingml/2006/main" noChangeAspect="1"/>
+            </wp:cNvGraphicFramePr>
+            <a:graphic xmlns:a="http://schemas.openxmlformats.org/drawingml/2006/main">
+              <a:graphicData uri="http://schemas.openxmlformats.org/drawingml/2006/picture">
+                <pic:pic xmlns:pic="http://schemas.openxmlformats.org/drawingml/2006/picture">
+                  <pic:nvPicPr>
+                    <pic:cNvPr id="0" name="Picture 2"/>
+                    <pic:cNvPicPr>
+                      <a:picLocks noChangeAspect="1" noChangeArrowheads="1"/>
+                    </pic:cNvPicPr>
+                  </pic:nvPicPr>
+                  <pic:blipFill>
+                    <a:blip r:embed="rId9" cstate="print">
+                      <a:extLst>
+                        <a:ext uri="{28A0092B-C50C-407E-A947-70E740481C1C}">
+                          <a14:useLocalDpi xmlns:a14="http://schemas.microsoft.com/office/drawing/2010/main" val="0"/>
+                        </a:ext>
+                      </a:extLst>
+                    </a:blip>
+                    <a:srcRect/>
+                    <a:stretch>
+                      <a:fillRect/>
+                    </a:stretch>
+                  </pic:blipFill>
+                  <pic:spPr bwMode="auto">
+                    <a:xfrm>
+                      <a:off x="0" y="0"/>
+                      <a:ext cx="2996104" cy="3005584"/>
+                    </a:xfrm>
+                    <a:prstGeom prst="rect">
+                      <a:avLst/>
+                    </a:prstGeom>
+                    <a:noFill/>
+                    <a:ln>
+                      <a:noFill/>
+                    </a:ln>
+                  </pic:spPr>
+                </pic:pic>
+              </a:graphicData>
+            </a:graphic>
+          </wp:inline>
+        </w:drawing>
+      </w:r>
+    </w:p>
+    <w:p>
+      <w:pPr>
+        <w:rPr>
+          <w:szCs w:val="28"/>
+          <w:lang w:val="ru-RU"/>
+        </w:rPr>
+      </w:pPr>
+      <w:r>
+        <w:rPr>
+          <w:szCs w:val="28"/>
+          <w:lang w:val="ru-RU"/>
+        </w:rPr>
+        <w:t xml:space="preserve">Рисунок 56нгрокива – робот-разведчик сопровождает </w:t>
+      </w:r>
+      <w:proofErr w:type="gramStart"/>
+      <w:r>
+        <w:rPr>
+          <w:szCs w:val="28"/>
+          <w:lang w:val="ru-RU"/>
+        </w:rPr>
+        <w:t>спасаемого</w:t>
+      </w:r>
+      <w:proofErr w:type="gramEnd"/>
+      <w:r>
+        <w:rPr>
+          <w:szCs w:val="28"/>
+          <w:lang w:val="ru-RU"/>
+        </w:rPr>
+        <w:t xml:space="preserve"> к месту эвакуации</w:t>
+      </w:r>
+    </w:p>
+    <w:p>
+      <w:pPr>
+        <w:rPr>
+          <w:szCs w:val="28"/>
+          <w:lang w:val="ru-RU"/>
+        </w:rPr>
+      </w:pPr>
+    </w:p>
+    <w:p>
+      <w:pPr>
+        <w:rPr>
+          <w:szCs w:val="28"/>
+          <w:lang w:val="ru-RU"/>
+        </w:rPr>
+      </w:pPr>
+      <w:r>
+        <w:rPr>
+          <w:szCs w:val="28"/>
+          <w:lang w:val="ru-RU"/>
+        </w:rPr>
+        <w:t xml:space="preserve"> К месту эвакуации выдвигается робот-транспортер на рисунках 56нгрокива и 14_12_29_фыглвр он обозначен номером 18.  </w:t>
+      </w:r>
+    </w:p>
+    <w:p>
+      <w:pPr>
+        <w:rPr>
+          <w:szCs w:val="28"/>
+          <w:lang w:val="ru-RU"/>
+        </w:rPr>
+      </w:pPr>
+      <w:r>
+        <w:rPr>
+          <w:szCs w:val="28"/>
+          <w:lang w:val="ru-RU"/>
+        </w:rPr>
+        <w:t>Робот номер 13 – робот-рабочий, размещенный в этом месте в соответствии с критериями оптимального расположения роботов-рабочих вокруг платформы</w:t>
+      </w:r>
+      <w:r>
+        <w:rPr>
+          <w:szCs w:val="28"/>
+          <w:lang w:val="ru-RU"/>
+        </w:rPr>
         <w:t>.</w:t>
       </w:r>
       <w:r>
-        <w:t xml:space="preserve"> Яковлев.</w:t>
-      </w:r>
-    </w:p>
-    <w:p/>
+        <w:rPr>
+          <w:szCs w:val="28"/>
+          <w:lang w:val="ru-RU"/>
+        </w:rPr>
+        <w:t xml:space="preserve"> Находясь в этой зоне, он производит мониторинг, дополняя данные о состоянии нефтяной платформы из своей зоны, также размещены роботы 14 и 10. Эти роботы находятся на достаточно близком расстоянии от основных точек эвакуации</w:t>
+      </w:r>
+      <w:r>
+        <w:rPr>
+          <w:szCs w:val="28"/>
+          <w:lang w:val="ru-RU"/>
+        </w:rPr>
+        <w:t>.</w:t>
+      </w:r>
+    </w:p>
+    <w:p>
+      <w:pPr>
+        <w:rPr>
+          <w:szCs w:val="28"/>
+          <w:lang w:val="ru-RU"/>
+        </w:rPr>
+      </w:pPr>
+      <w:r>
+        <w:rPr>
+          <w:szCs w:val="28"/>
+          <w:lang w:val="ru-RU"/>
+        </w:rPr>
+        <w:t>Робот 12 получив сигнал, движется к месту аварии для предупреждения распространения пожара.</w:t>
+      </w:r>
+    </w:p>
+    <w:p>
+      <w:pPr>
+        <w:rPr>
+          <w:szCs w:val="28"/>
+          <w:lang w:val="ru-RU"/>
+        </w:rPr>
+      </w:pPr>
+      <w:r>
+        <w:rPr>
+          <w:szCs w:val="28"/>
+          <w:lang w:val="ru-RU"/>
+        </w:rPr>
+        <w:t xml:space="preserve">Наплатформенный робот-разведчик 6 занимается сбором информации о месте аварии и состоянии маршрутов эвакуации вокруг него. Робот 2 обнаружил непроходимый завал на платформе и также производит  мониторинг вокруг него (рисунок 0ыв03дщ3). </w:t>
+      </w:r>
+    </w:p>
+    <w:p>
+      <w:pPr>
+        <w:rPr>
+          <w:szCs w:val="28"/>
+          <w:lang w:val="ru-RU"/>
+        </w:rPr>
+      </w:pPr>
+    </w:p>
     <w:p>
       <w:pPr>
         <w:jc w:val="center"/>
-      </w:pPr>
-      <w:r>
-        <w:t>ЦНИИ РТК, Санкт-Петербург,</w:t>
+        <w:rPr>
+          <w:szCs w:val="28"/>
+          <w:lang w:val="ru-RU"/>
+        </w:rPr>
+      </w:pPr>
+      <w:r>
+        <w:rPr>
+          <w:noProof/>
+          <w:szCs w:val="28"/>
+        </w:rPr>
+        <w:lastRenderedPageBreak/>
+        <w:drawing>
+          <wp:inline distT="0" distB="0" distL="0" distR="0" wp14:anchorId="720A4E4E" wp14:editId="106AEF50">
+            <wp:extent cx="2143125" cy="2126230"/>
+            <wp:effectExtent l="0" t="0" r="0" b="7620"/>
+            <wp:docPr id="20" name="Рисунок 20"/>
+            <wp:cNvGraphicFramePr>
+              <a:graphicFrameLocks xmlns:a="http://schemas.openxmlformats.org/drawingml/2006/main" noChangeAspect="1"/>
+            </wp:cNvGraphicFramePr>
+            <a:graphic xmlns:a="http://schemas.openxmlformats.org/drawingml/2006/main">
+              <a:graphicData uri="http://schemas.openxmlformats.org/drawingml/2006/picture">
+                <pic:pic xmlns:pic="http://schemas.openxmlformats.org/drawingml/2006/picture">
+                  <pic:nvPicPr>
+                    <pic:cNvPr id="0" name="Picture 6"/>
+                    <pic:cNvPicPr>
+                      <a:picLocks noChangeAspect="1" noChangeArrowheads="1"/>
+                    </pic:cNvPicPr>
+                  </pic:nvPicPr>
+                  <pic:blipFill>
+                    <a:blip r:embed="rId10" cstate="print">
+                      <a:extLst>
+                        <a:ext uri="{28A0092B-C50C-407E-A947-70E740481C1C}">
+                          <a14:useLocalDpi xmlns:a14="http://schemas.microsoft.com/office/drawing/2010/main" val="0"/>
+                        </a:ext>
+                      </a:extLst>
+                    </a:blip>
+                    <a:srcRect/>
+                    <a:stretch>
+                      <a:fillRect/>
+                    </a:stretch>
+                  </pic:blipFill>
+                  <pic:spPr bwMode="auto">
+                    <a:xfrm>
+                      <a:off x="0" y="0"/>
+                      <a:ext cx="2142061" cy="2125174"/>
+                    </a:xfrm>
+                    <a:prstGeom prst="rect">
+                      <a:avLst/>
+                    </a:prstGeom>
+                    <a:noFill/>
+                    <a:ln>
+                      <a:noFill/>
+                    </a:ln>
+                  </pic:spPr>
+                </pic:pic>
+              </a:graphicData>
+            </a:graphic>
+          </wp:inline>
+        </w:drawing>
       </w:r>
     </w:p>
     <w:p>
       <w:pPr>
         <w:jc w:val="center"/>
-      </w:pPr>
+        <w:rPr>
+          <w:szCs w:val="28"/>
+          <w:lang w:val="ru-RU"/>
+        </w:rPr>
+      </w:pPr>
+      <w:r>
+        <w:rPr>
+          <w:szCs w:val="28"/>
+          <w:lang w:val="ru-RU"/>
+        </w:rPr>
+        <w:t>Рисунок 0ыв03дщ3 – участок платформы с завалами</w:t>
+      </w:r>
+    </w:p>
+    <w:p>
+      <w:pPr>
+        <w:jc w:val="center"/>
+        <w:rPr>
+          <w:szCs w:val="28"/>
+          <w:lang w:val="ru-RU"/>
+        </w:rPr>
+      </w:pPr>
+    </w:p>
+    <w:p>
+      <w:pPr>
+        <w:rPr>
+          <w:szCs w:val="28"/>
+          <w:lang w:val="ru-RU"/>
+        </w:rPr>
+      </w:pPr>
+      <w:r>
+        <w:rPr>
+          <w:szCs w:val="28"/>
+          <w:lang w:val="ru-RU"/>
+        </w:rPr>
+        <w:t>Робот-рабочий 9 движется для начала расчистки завала и спасения заблокированных людей, обнаруженных средствами робота 2 или другими датчиками и средствами платформы. Освободив проход от препятствий, робот-рабочий уходит выполнять следующую задачу или переходит в режим мониторинга, а робот-разведчик 2 переходит в режим сопровождения и начинает сопровождение спасаемых к ближайшему доступному месту эвакуации. Одновременно сигнал получает робот-транспортер 17 и выдвигается к тому месту эвакуации, куда производит сопровождение робот-разведчик (рисунок пвапав94567).</w:t>
+      </w:r>
+    </w:p>
+    <w:p>
+      <w:pPr>
+        <w:rPr>
+          <w:szCs w:val="28"/>
+          <w:lang w:val="ru-RU"/>
+        </w:rPr>
+      </w:pPr>
+    </w:p>
+    <w:p>
+      <w:pPr>
+        <w:jc w:val="center"/>
+        <w:rPr>
+          <w:szCs w:val="28"/>
+          <w:lang w:val="ru-RU"/>
+        </w:rPr>
+      </w:pPr>
+      <w:bookmarkStart w:id="0" w:name="_GoBack"/>
+      <w:r>
+        <w:rPr>
+          <w:noProof/>
+          <w:szCs w:val="28"/>
+        </w:rPr>
+        <w:drawing>
+          <wp:inline distT="0" distB="0" distL="0" distR="0" wp14:anchorId="716B95F8" wp14:editId="476536FE">
+            <wp:extent cx="2489200" cy="1881644"/>
+            <wp:effectExtent l="0" t="0" r="6350" b="4445"/>
+            <wp:docPr id="22" name="Рисунок 22"/>
+            <wp:cNvGraphicFramePr>
+              <a:graphicFrameLocks xmlns:a="http://schemas.openxmlformats.org/drawingml/2006/main" noChangeAspect="1"/>
+            </wp:cNvGraphicFramePr>
+            <a:graphic xmlns:a="http://schemas.openxmlformats.org/drawingml/2006/main">
+              <a:graphicData uri="http://schemas.openxmlformats.org/drawingml/2006/picture">
+                <pic:pic xmlns:pic="http://schemas.openxmlformats.org/drawingml/2006/picture">
+                  <pic:nvPicPr>
+                    <pic:cNvPr id="0" name="Picture 8"/>
+                    <pic:cNvPicPr>
+                      <a:picLocks noChangeAspect="1" noChangeArrowheads="1"/>
+                    </pic:cNvPicPr>
+                  </pic:nvPicPr>
+                  <pic:blipFill>
+                    <a:blip r:embed="rId11" cstate="print">
+                      <a:extLst>
+                        <a:ext uri="{28A0092B-C50C-407E-A947-70E740481C1C}">
+                          <a14:useLocalDpi xmlns:a14="http://schemas.microsoft.com/office/drawing/2010/main" val="0"/>
+                        </a:ext>
+                      </a:extLst>
+                    </a:blip>
+                    <a:srcRect/>
+                    <a:stretch>
+                      <a:fillRect/>
+                    </a:stretch>
+                  </pic:blipFill>
+                  <pic:spPr bwMode="auto">
+                    <a:xfrm>
+                      <a:off x="0" y="0"/>
+                      <a:ext cx="2490247" cy="1882436"/>
+                    </a:xfrm>
+                    <a:prstGeom prst="rect">
+                      <a:avLst/>
+                    </a:prstGeom>
+                    <a:noFill/>
+                    <a:ln>
+                      <a:noFill/>
+                    </a:ln>
+                  </pic:spPr>
+                </pic:pic>
+              </a:graphicData>
+            </a:graphic>
+          </wp:inline>
+        </w:drawing>
+      </w:r>
+      <w:bookmarkEnd w:id="0"/>
+    </w:p>
+    <w:p>
+      <w:pPr>
+        <w:rPr>
+          <w:szCs w:val="28"/>
+          <w:lang w:val="ru-RU"/>
+        </w:rPr>
+      </w:pPr>
+      <w:r>
+        <w:rPr>
+          <w:szCs w:val="28"/>
+          <w:lang w:val="ru-RU"/>
+        </w:rPr>
+        <w:t>Рисунок пвапав94567 – эвакуация после расчистки маршрута</w:t>
+      </w:r>
+    </w:p>
+    <w:p>
+      <w:pPr>
+        <w:rPr>
+          <w:szCs w:val="28"/>
+          <w:lang w:val="ru-RU"/>
+        </w:rPr>
+      </w:pPr>
+    </w:p>
+    <w:p>
+      <w:pPr>
+        <w:rPr>
+          <w:szCs w:val="28"/>
+          <w:lang w:val="ru-RU"/>
+        </w:rPr>
+      </w:pPr>
+      <w:r>
+        <w:rPr>
+          <w:szCs w:val="28"/>
+          <w:lang w:val="ru-RU"/>
+        </w:rPr>
+        <w:lastRenderedPageBreak/>
+        <w:t xml:space="preserve">После того как люди поднимутся на борт робота-транспортера 17, он начинает движение к транспортному роботу, который находится в безопасной зоне на некотором удалении от морской нефтяной платформы. Транспортный </w:t>
+      </w:r>
       <w:proofErr w:type="gramStart"/>
       <w:r>
-        <w:t>e</w:t>
-      </w:r>
-      <w:r>
-        <w:t>-</w:t>
-      </w:r>
-      <w:r>
-        <w:t>mail</w:t>
+        <w:rPr>
+          <w:szCs w:val="28"/>
+          <w:lang w:val="ru-RU"/>
+        </w:rPr>
+        <w:t>робот</w:t>
       </w:r>
       <w:proofErr w:type="gramEnd"/>
       <w:r>
-        <w:t>:</w:t>
-      </w:r>
-      <w:r>
-        <w:t xml:space="preserve"> </w:t>
-      </w:r>
-      <w:r>
-        <w:t>syakovlev90@yandex.ru</w:t>
+        <w:rPr>
+          <w:szCs w:val="28"/>
+          <w:lang w:val="ru-RU"/>
+        </w:rPr>
+        <w:t xml:space="preserve"> обозначенный на рисунке </w:t>
+      </w:r>
+      <w:r>
+        <w:rPr>
+          <w:lang w:val="ru-RU"/>
+        </w:rPr>
+        <w:t>8шпит657г номером 19, начинает движение на встречу</w:t>
+      </w:r>
+      <w:r>
+        <w:rPr>
+          <w:szCs w:val="28"/>
+          <w:lang w:val="ru-RU"/>
+        </w:rPr>
+        <w:t xml:space="preserve"> роботу транспортеру, чтобы сократить время спасения. Происходит стыковка роботов, и пассажиры транспортера переходят </w:t>
+      </w:r>
+      <w:proofErr w:type="gramStart"/>
+      <w:r>
+        <w:rPr>
+          <w:szCs w:val="28"/>
+          <w:lang w:val="ru-RU"/>
+        </w:rPr>
+        <w:t>на</w:t>
+      </w:r>
+      <w:proofErr w:type="gramEnd"/>
+      <w:r>
+        <w:rPr>
+          <w:szCs w:val="28"/>
+          <w:lang w:val="ru-RU"/>
+        </w:rPr>
+        <w:t xml:space="preserve"> транспортный робот. </w:t>
       </w:r>
     </w:p>
     <w:p>
       <w:pPr>
         <w:jc w:val="center"/>
-      </w:pPr>
-    </w:p>
-    <w:p>
-      <w:pPr>
-        <w:rPr>
-          <w:b/>
-        </w:rPr>
-      </w:pPr>
+        <w:rPr>
+          <w:lang w:val="ru-RU"/>
+        </w:rPr>
+      </w:pPr>
+      <w:r>
+        <w:rPr>
+          <w:noProof/>
+        </w:rPr>
+        <w:drawing>
+          <wp:inline distT="0" distB="0" distL="0" distR="0" wp14:anchorId="10FB7755" wp14:editId="1A1DAF2E">
+            <wp:extent cx="1751302" cy="3079861"/>
+            <wp:effectExtent l="0" t="0" r="1905" b="6350"/>
+            <wp:docPr id="24" name="Рисунок 24"/>
+            <wp:cNvGraphicFramePr>
+              <a:graphicFrameLocks xmlns:a="http://schemas.openxmlformats.org/drawingml/2006/main" noChangeAspect="1"/>
+            </wp:cNvGraphicFramePr>
+            <a:graphic xmlns:a="http://schemas.openxmlformats.org/drawingml/2006/main">
+              <a:graphicData uri="http://schemas.openxmlformats.org/drawingml/2006/picture">
+                <pic:pic xmlns:pic="http://schemas.openxmlformats.org/drawingml/2006/picture">
+                  <pic:nvPicPr>
+                    <pic:cNvPr id="0" name="Picture 10"/>
+                    <pic:cNvPicPr>
+                      <a:picLocks noChangeAspect="1" noChangeArrowheads="1"/>
+                    </pic:cNvPicPr>
+                  </pic:nvPicPr>
+                  <pic:blipFill>
+                    <a:blip r:embed="rId12" cstate="print">
+                      <a:extLst>
+                        <a:ext uri="{28A0092B-C50C-407E-A947-70E740481C1C}">
+                          <a14:useLocalDpi xmlns:a14="http://schemas.microsoft.com/office/drawing/2010/main" val="0"/>
+                        </a:ext>
+                      </a:extLst>
+                    </a:blip>
+                    <a:srcRect/>
+                    <a:stretch>
+                      <a:fillRect/>
+                    </a:stretch>
+                  </pic:blipFill>
+                  <pic:spPr bwMode="auto">
+                    <a:xfrm>
+                      <a:off x="0" y="0"/>
+                      <a:ext cx="1763183" cy="3100755"/>
+                    </a:xfrm>
+                    <a:prstGeom prst="rect">
+                      <a:avLst/>
+                    </a:prstGeom>
+                    <a:noFill/>
+                    <a:ln>
+                      <a:noFill/>
+                    </a:ln>
+                  </pic:spPr>
+                </pic:pic>
+              </a:graphicData>
+            </a:graphic>
+          </wp:inline>
+        </w:drawing>
+      </w:r>
+    </w:p>
+    <w:p>
+      <w:pPr>
+        <w:rPr>
+          <w:lang w:val="ru-RU"/>
+        </w:rPr>
+      </w:pPr>
+      <w:r>
+        <w:rPr>
+          <w:lang w:val="ru-RU"/>
+        </w:rPr>
+        <w:t>Рисунок 8шпит657г – движение транспортного робота и робота транспортера</w:t>
+      </w:r>
+    </w:p>
+    <w:p>
+      <w:pPr>
+        <w:rPr>
+          <w:lang w:val="ru-RU"/>
+        </w:rPr>
+      </w:pPr>
+    </w:p>
+    <w:p>
+      <w:pPr>
+        <w:rPr>
+          <w:lang w:val="ru-RU"/>
+        </w:rPr>
+      </w:pPr>
+      <w:r>
+        <w:rPr>
+          <w:lang w:val="ru-RU"/>
+        </w:rPr>
+        <w:t xml:space="preserve">Робот транспортер не должен глубоко заходить в опасную зону, а должен лишь немного приблизиться и подготовиться для стыковки, чтобы ускорить спасение. </w:t>
+      </w:r>
       <w:proofErr w:type="gramStart"/>
       <w:r>
         <w:rPr>
-          <w:rStyle w:val="10"/>
-        </w:rPr>
-        <w:t>Annotation</w:t>
-      </w:r>
-      <w:r>
-        <w:rPr>
-          <w:b/>
-        </w:rPr>
-        <w:t>.</w:t>
+          <w:lang w:val="ru-RU"/>
+        </w:rPr>
+        <w:t>После того как спасаемые перейдут на борт транспортного робота, он возвращается в безопасную зону, а робот-транспортер переходит к выполнению следующей задачи.</w:t>
       </w:r>
       <w:proofErr w:type="gramEnd"/>
     </w:p>
     <w:p>
-      <w:r>
-        <w:t xml:space="preserve">Some annotation most </w:t>
-      </w:r>
-      <w:proofErr w:type="gramStart"/>
-      <w:r>
-        <w:t>be</w:t>
-      </w:r>
-      <w:proofErr w:type="gramEnd"/>
-      <w:r>
-        <w:t xml:space="preserve"> here.</w:t>
-      </w:r>
-    </w:p>
-    <w:p>
-      <w:pPr>
-        <w:rPr>
-          <w:b/>
-        </w:rPr>
-      </w:pPr>
-    </w:p>
-    <w:p>
-      <w:pPr>
-        <w:rPr>
-          <w:b/>
-          <w:lang w:val="ru-RU"/>
-        </w:rPr>
-      </w:pPr>
-      <w:r>
-        <w:rPr>
-          <w:rStyle w:val="10"/>
-          <w:lang w:val="ru-RU"/>
-        </w:rPr>
-        <w:t>Введение</w:t>
-      </w:r>
-      <w:r>
-        <w:rPr>
-          <w:b/>
-          <w:lang w:val="ru-RU"/>
-        </w:rPr>
-        <w:t>.</w:t>
-      </w:r>
-    </w:p>
-    <w:p>
-      <w:pPr>
-        <w:rPr>
-          <w:lang w:val="ru-RU"/>
-        </w:rPr>
-      </w:pPr>
-      <w:r>
-        <w:rPr>
-          <w:lang w:val="ru-RU"/>
-        </w:rPr>
-        <w:t xml:space="preserve">Целью данной работы является рассмотрение задачи </w:t>
-      </w:r>
-      <w:r>
-        <w:rPr>
-          <w:lang w:val="ru-RU"/>
-        </w:rPr>
-        <w:t xml:space="preserve">применения группы мобильных роботов в сложных климатических условиях на примере спасения людей с арктической нефтяной буровой платформы. </w:t>
-      </w:r>
-      <w:bookmarkStart w:id="0" w:name="_GoBack"/>
-      <w:bookmarkEnd w:id="0"/>
+      <w:pPr>
+        <w:rPr>
+          <w:lang w:val="ru-RU"/>
+        </w:rPr>
+      </w:pPr>
+      <w:r>
+        <w:rPr>
+          <w:lang w:val="ru-RU"/>
+        </w:rPr>
+        <w:br w:type="page"/>
+      </w:r>
     </w:p>
     <w:sectPr>
       <w:pgSz w:w="12240" w:h="15840"/>
@@ -291,11 +3710,243 @@
       </w:rPr>
     </w:lvl>
   </w:abstractNum>
+  <w:abstractNum w:abstractNumId="1">
+    <w:nsid w:val="28AC0137"/>
+    <w:multiLevelType w:val="hybridMultilevel"/>
+    <w:tmpl w:val="CF9AE7C4"/>
+    <w:lvl w:ilvl="0" w:tplc="04190001">
+      <w:start w:val="1"/>
+      <w:numFmt w:val="bullet"/>
+      <w:lvlText w:val=""/>
+      <w:lvlJc w:val="left"/>
+      <w:pPr>
+        <w:ind w:left="1515" w:hanging="360"/>
+      </w:pPr>
+      <w:rPr>
+        <w:rFonts w:ascii="Symbol" w:hAnsi="Symbol" w:hint="default"/>
+      </w:rPr>
+    </w:lvl>
+    <w:lvl w:ilvl="1" w:tplc="04190003" w:tentative="1">
+      <w:start w:val="1"/>
+      <w:numFmt w:val="bullet"/>
+      <w:lvlText w:val="o"/>
+      <w:lvlJc w:val="left"/>
+      <w:pPr>
+        <w:ind w:left="2235" w:hanging="360"/>
+      </w:pPr>
+      <w:rPr>
+        <w:rFonts w:ascii="Courier New" w:hAnsi="Courier New" w:cs="Courier New" w:hint="default"/>
+      </w:rPr>
+    </w:lvl>
+    <w:lvl w:ilvl="2" w:tplc="04190005" w:tentative="1">
+      <w:start w:val="1"/>
+      <w:numFmt w:val="bullet"/>
+      <w:lvlText w:val=""/>
+      <w:lvlJc w:val="left"/>
+      <w:pPr>
+        <w:ind w:left="2955" w:hanging="360"/>
+      </w:pPr>
+      <w:rPr>
+        <w:rFonts w:ascii="Wingdings" w:hAnsi="Wingdings" w:hint="default"/>
+      </w:rPr>
+    </w:lvl>
+    <w:lvl w:ilvl="3" w:tplc="04190001" w:tentative="1">
+      <w:start w:val="1"/>
+      <w:numFmt w:val="bullet"/>
+      <w:lvlText w:val=""/>
+      <w:lvlJc w:val="left"/>
+      <w:pPr>
+        <w:ind w:left="3675" w:hanging="360"/>
+      </w:pPr>
+      <w:rPr>
+        <w:rFonts w:ascii="Symbol" w:hAnsi="Symbol" w:hint="default"/>
+      </w:rPr>
+    </w:lvl>
+    <w:lvl w:ilvl="4" w:tplc="04190003" w:tentative="1">
+      <w:start w:val="1"/>
+      <w:numFmt w:val="bullet"/>
+      <w:lvlText w:val="o"/>
+      <w:lvlJc w:val="left"/>
+      <w:pPr>
+        <w:ind w:left="4395" w:hanging="360"/>
+      </w:pPr>
+      <w:rPr>
+        <w:rFonts w:ascii="Courier New" w:hAnsi="Courier New" w:cs="Courier New" w:hint="default"/>
+      </w:rPr>
+    </w:lvl>
+    <w:lvl w:ilvl="5" w:tplc="04190005" w:tentative="1">
+      <w:start w:val="1"/>
+      <w:numFmt w:val="bullet"/>
+      <w:lvlText w:val=""/>
+      <w:lvlJc w:val="left"/>
+      <w:pPr>
+        <w:ind w:left="5115" w:hanging="360"/>
+      </w:pPr>
+      <w:rPr>
+        <w:rFonts w:ascii="Wingdings" w:hAnsi="Wingdings" w:hint="default"/>
+      </w:rPr>
+    </w:lvl>
+    <w:lvl w:ilvl="6" w:tplc="04190001" w:tentative="1">
+      <w:start w:val="1"/>
+      <w:numFmt w:val="bullet"/>
+      <w:lvlText w:val=""/>
+      <w:lvlJc w:val="left"/>
+      <w:pPr>
+        <w:ind w:left="5835" w:hanging="360"/>
+      </w:pPr>
+      <w:rPr>
+        <w:rFonts w:ascii="Symbol" w:hAnsi="Symbol" w:hint="default"/>
+      </w:rPr>
+    </w:lvl>
+    <w:lvl w:ilvl="7" w:tplc="04190003" w:tentative="1">
+      <w:start w:val="1"/>
+      <w:numFmt w:val="bullet"/>
+      <w:lvlText w:val="o"/>
+      <w:lvlJc w:val="left"/>
+      <w:pPr>
+        <w:ind w:left="6555" w:hanging="360"/>
+      </w:pPr>
+      <w:rPr>
+        <w:rFonts w:ascii="Courier New" w:hAnsi="Courier New" w:cs="Courier New" w:hint="default"/>
+      </w:rPr>
+    </w:lvl>
+    <w:lvl w:ilvl="8" w:tplc="04190005" w:tentative="1">
+      <w:start w:val="1"/>
+      <w:numFmt w:val="bullet"/>
+      <w:lvlText w:val=""/>
+      <w:lvlJc w:val="left"/>
+      <w:pPr>
+        <w:ind w:left="7275" w:hanging="360"/>
+      </w:pPr>
+      <w:rPr>
+        <w:rFonts w:ascii="Wingdings" w:hAnsi="Wingdings" w:hint="default"/>
+      </w:rPr>
+    </w:lvl>
+  </w:abstractNum>
+  <w:abstractNum w:abstractNumId="2">
+    <w:nsid w:val="7074571D"/>
+    <w:multiLevelType w:val="hybridMultilevel"/>
+    <w:tmpl w:val="779E6456"/>
+    <w:lvl w:ilvl="0" w:tplc="04090001">
+      <w:start w:val="1"/>
+      <w:numFmt w:val="bullet"/>
+      <w:lvlText w:val=""/>
+      <w:lvlJc w:val="left"/>
+      <w:pPr>
+        <w:ind w:left="1440" w:hanging="360"/>
+      </w:pPr>
+      <w:rPr>
+        <w:rFonts w:ascii="Symbol" w:hAnsi="Symbol" w:hint="default"/>
+      </w:rPr>
+    </w:lvl>
+    <w:lvl w:ilvl="1" w:tplc="04090003" w:tentative="1">
+      <w:start w:val="1"/>
+      <w:numFmt w:val="bullet"/>
+      <w:lvlText w:val="o"/>
+      <w:lvlJc w:val="left"/>
+      <w:pPr>
+        <w:ind w:left="2160" w:hanging="360"/>
+      </w:pPr>
+      <w:rPr>
+        <w:rFonts w:ascii="Courier New" w:hAnsi="Courier New" w:cs="Courier New" w:hint="default"/>
+      </w:rPr>
+    </w:lvl>
+    <w:lvl w:ilvl="2" w:tplc="04090005" w:tentative="1">
+      <w:start w:val="1"/>
+      <w:numFmt w:val="bullet"/>
+      <w:lvlText w:val=""/>
+      <w:lvlJc w:val="left"/>
+      <w:pPr>
+        <w:ind w:left="2880" w:hanging="360"/>
+      </w:pPr>
+      <w:rPr>
+        <w:rFonts w:ascii="Wingdings" w:hAnsi="Wingdings" w:hint="default"/>
+      </w:rPr>
+    </w:lvl>
+    <w:lvl w:ilvl="3" w:tplc="04090001" w:tentative="1">
+      <w:start w:val="1"/>
+      <w:numFmt w:val="bullet"/>
+      <w:lvlText w:val=""/>
+      <w:lvlJc w:val="left"/>
+      <w:pPr>
+        <w:ind w:left="3600" w:hanging="360"/>
+      </w:pPr>
+      <w:rPr>
+        <w:rFonts w:ascii="Symbol" w:hAnsi="Symbol" w:hint="default"/>
+      </w:rPr>
+    </w:lvl>
+    <w:lvl w:ilvl="4" w:tplc="04090003" w:tentative="1">
+      <w:start w:val="1"/>
+      <w:numFmt w:val="bullet"/>
+      <w:lvlText w:val="o"/>
+      <w:lvlJc w:val="left"/>
+      <w:pPr>
+        <w:ind w:left="4320" w:hanging="360"/>
+      </w:pPr>
+      <w:rPr>
+        <w:rFonts w:ascii="Courier New" w:hAnsi="Courier New" w:cs="Courier New" w:hint="default"/>
+      </w:rPr>
+    </w:lvl>
+    <w:lvl w:ilvl="5" w:tplc="04090005" w:tentative="1">
+      <w:start w:val="1"/>
+      <w:numFmt w:val="bullet"/>
+      <w:lvlText w:val=""/>
+      <w:lvlJc w:val="left"/>
+      <w:pPr>
+        <w:ind w:left="5040" w:hanging="360"/>
+      </w:pPr>
+      <w:rPr>
+        <w:rFonts w:ascii="Wingdings" w:hAnsi="Wingdings" w:hint="default"/>
+      </w:rPr>
+    </w:lvl>
+    <w:lvl w:ilvl="6" w:tplc="04090001" w:tentative="1">
+      <w:start w:val="1"/>
+      <w:numFmt w:val="bullet"/>
+      <w:lvlText w:val=""/>
+      <w:lvlJc w:val="left"/>
+      <w:pPr>
+        <w:ind w:left="5760" w:hanging="360"/>
+      </w:pPr>
+      <w:rPr>
+        <w:rFonts w:ascii="Symbol" w:hAnsi="Symbol" w:hint="default"/>
+      </w:rPr>
+    </w:lvl>
+    <w:lvl w:ilvl="7" w:tplc="04090003" w:tentative="1">
+      <w:start w:val="1"/>
+      <w:numFmt w:val="bullet"/>
+      <w:lvlText w:val="o"/>
+      <w:lvlJc w:val="left"/>
+      <w:pPr>
+        <w:ind w:left="6480" w:hanging="360"/>
+      </w:pPr>
+      <w:rPr>
+        <w:rFonts w:ascii="Courier New" w:hAnsi="Courier New" w:cs="Courier New" w:hint="default"/>
+      </w:rPr>
+    </w:lvl>
+    <w:lvl w:ilvl="8" w:tplc="04090005" w:tentative="1">
+      <w:start w:val="1"/>
+      <w:numFmt w:val="bullet"/>
+      <w:lvlText w:val=""/>
+      <w:lvlJc w:val="left"/>
+      <w:pPr>
+        <w:ind w:left="7200" w:hanging="360"/>
+      </w:pPr>
+      <w:rPr>
+        <w:rFonts w:ascii="Wingdings" w:hAnsi="Wingdings" w:hint="default"/>
+      </w:rPr>
+    </w:lvl>
+  </w:abstractNum>
   <w:num w:numId="1">
     <w:abstractNumId w:val="0"/>
   </w:num>
   <w:num w:numId="2">
     <w:abstractNumId w:val="0"/>
+  </w:num>
+  <w:num w:numId="3">
+    <w:abstractNumId w:val="1"/>
+  </w:num>
+  <w:num w:numId="4">
+    <w:abstractNumId w:val="2"/>
   </w:num>
 </w:numbering>
 </file>
@@ -475,7 +4126,7 @@
     <w:link w:val="10"/>
     <w:uiPriority w:val="9"/>
     <w:qFormat/>
-    <w:rsid w:val="00925D43"/>
+    <w:rsid w:val="00B54BC5"/>
     <w:pPr>
       <w:keepNext/>
       <w:spacing w:before="240" w:after="60"/>
@@ -484,6 +4135,7 @@
     </w:pPr>
     <w:rPr>
       <w:rFonts w:eastAsiaTheme="majorEastAsia" w:cstheme="majorBidi"/>
+      <w:b/>
       <w:bCs/>
       <w:kern w:val="32"/>
       <w:szCs w:val="32"/>
@@ -667,7 +4319,6 @@
   <w:style w:type="character" w:default="1" w:styleId="a0">
     <w:name w:val="Default Paragraph Font"/>
     <w:uiPriority w:val="1"/>
-    <w:semiHidden/>
     <w:unhideWhenUsed/>
   </w:style>
   <w:style w:type="table" w:default="1" w:styleId="a1">
@@ -709,12 +4360,6 @@
     <w:qFormat/>
     <w:rsid w:val="00925D43"/>
     <w:pPr>
-      <w:numPr>
-        <w:numId w:val="12"/>
-      </w:numPr>
-      <w:tabs>
-        <w:tab w:val="clear" w:pos="360"/>
-      </w:tabs>
       <w:ind w:firstLine="357"/>
       <w:contextualSpacing/>
     </w:pPr>
@@ -743,9 +4388,10 @@
     <w:basedOn w:val="a0"/>
     <w:link w:val="1"/>
     <w:uiPriority w:val="9"/>
-    <w:rsid w:val="00925D43"/>
+    <w:rsid w:val="00B54BC5"/>
     <w:rPr>
       <w:rFonts w:ascii="Times New Roman" w:eastAsiaTheme="majorEastAsia" w:hAnsi="Times New Roman" w:cstheme="majorBidi"/>
+      <w:b/>
       <w:bCs/>
       <w:kern w:val="32"/>
       <w:sz w:val="28"/>
@@ -1120,6 +4766,52 @@
     <w:pPr>
       <w:outlineLvl w:val="9"/>
     </w:pPr>
+  </w:style>
+  <w:style w:type="table" w:styleId="af7">
+    <w:name w:val="Table Grid"/>
+    <w:basedOn w:val="a1"/>
+    <w:uiPriority w:val="59"/>
+    <w:rsid w:val="00B54BC5"/>
+    <w:tblPr>
+      <w:tblBorders>
+        <w:top w:val="single" w:sz="4" w:space="0" w:color="auto"/>
+        <w:left w:val="single" w:sz="4" w:space="0" w:color="auto"/>
+        <w:bottom w:val="single" w:sz="4" w:space="0" w:color="auto"/>
+        <w:right w:val="single" w:sz="4" w:space="0" w:color="auto"/>
+        <w:insideH w:val="single" w:sz="4" w:space="0" w:color="auto"/>
+        <w:insideV w:val="single" w:sz="4" w:space="0" w:color="auto"/>
+      </w:tblBorders>
+    </w:tblPr>
+  </w:style>
+  <w:style w:type="paragraph" w:styleId="af8">
+    <w:name w:val="Balloon Text"/>
+    <w:basedOn w:val="a"/>
+    <w:link w:val="af9"/>
+    <w:uiPriority w:val="99"/>
+    <w:semiHidden/>
+    <w:unhideWhenUsed/>
+    <w:rsid w:val="008910DC"/>
+    <w:pPr>
+      <w:spacing w:line="240" w:lineRule="auto"/>
+    </w:pPr>
+    <w:rPr>
+      <w:rFonts w:ascii="Tahoma" w:hAnsi="Tahoma" w:cs="Tahoma"/>
+      <w:sz w:val="16"/>
+      <w:szCs w:val="16"/>
+    </w:rPr>
+  </w:style>
+  <w:style w:type="character" w:customStyle="1" w:styleId="af9">
+    <w:name w:val="Текст выноски Знак"/>
+    <w:basedOn w:val="a0"/>
+    <w:link w:val="af8"/>
+    <w:uiPriority w:val="99"/>
+    <w:semiHidden/>
+    <w:rsid w:val="008910DC"/>
+    <w:rPr>
+      <w:rFonts w:ascii="Tahoma" w:hAnsi="Tahoma" w:cs="Tahoma"/>
+      <w:sz w:val="16"/>
+      <w:szCs w:val="16"/>
+    </w:rPr>
   </w:style>
 </w:styles>
 </file>
@@ -1299,7 +4991,7 @@
     <w:link w:val="10"/>
     <w:uiPriority w:val="9"/>
     <w:qFormat/>
-    <w:rsid w:val="00925D43"/>
+    <w:rsid w:val="00B54BC5"/>
     <w:pPr>
       <w:keepNext/>
       <w:spacing w:before="240" w:after="60"/>
@@ -1308,6 +5000,7 @@
     </w:pPr>
     <w:rPr>
       <w:rFonts w:eastAsiaTheme="majorEastAsia" w:cstheme="majorBidi"/>
+      <w:b/>
       <w:bCs/>
       <w:kern w:val="32"/>
       <w:szCs w:val="32"/>
@@ -1491,7 +5184,6 @@
   <w:style w:type="character" w:default="1" w:styleId="a0">
     <w:name w:val="Default Paragraph Font"/>
     <w:uiPriority w:val="1"/>
-    <w:semiHidden/>
     <w:unhideWhenUsed/>
   </w:style>
   <w:style w:type="table" w:default="1" w:styleId="a1">
@@ -1533,12 +5225,6 @@
     <w:qFormat/>
     <w:rsid w:val="00925D43"/>
     <w:pPr>
-      <w:numPr>
-        <w:numId w:val="12"/>
-      </w:numPr>
-      <w:tabs>
-        <w:tab w:val="clear" w:pos="360"/>
-      </w:tabs>
       <w:ind w:firstLine="357"/>
       <w:contextualSpacing/>
     </w:pPr>
@@ -1567,9 +5253,10 @@
     <w:basedOn w:val="a0"/>
     <w:link w:val="1"/>
     <w:uiPriority w:val="9"/>
-    <w:rsid w:val="00925D43"/>
+    <w:rsid w:val="00B54BC5"/>
     <w:rPr>
       <w:rFonts w:ascii="Times New Roman" w:eastAsiaTheme="majorEastAsia" w:hAnsi="Times New Roman" w:cstheme="majorBidi"/>
+      <w:b/>
       <w:bCs/>
       <w:kern w:val="32"/>
       <w:sz w:val="28"/>
@@ -1944,6 +5631,52 @@
     <w:pPr>
       <w:outlineLvl w:val="9"/>
     </w:pPr>
+  </w:style>
+  <w:style w:type="table" w:styleId="af7">
+    <w:name w:val="Table Grid"/>
+    <w:basedOn w:val="a1"/>
+    <w:uiPriority w:val="59"/>
+    <w:rsid w:val="00B54BC5"/>
+    <w:tblPr>
+      <w:tblBorders>
+        <w:top w:val="single" w:sz="4" w:space="0" w:color="auto"/>
+        <w:left w:val="single" w:sz="4" w:space="0" w:color="auto"/>
+        <w:bottom w:val="single" w:sz="4" w:space="0" w:color="auto"/>
+        <w:right w:val="single" w:sz="4" w:space="0" w:color="auto"/>
+        <w:insideH w:val="single" w:sz="4" w:space="0" w:color="auto"/>
+        <w:insideV w:val="single" w:sz="4" w:space="0" w:color="auto"/>
+      </w:tblBorders>
+    </w:tblPr>
+  </w:style>
+  <w:style w:type="paragraph" w:styleId="af8">
+    <w:name w:val="Balloon Text"/>
+    <w:basedOn w:val="a"/>
+    <w:link w:val="af9"/>
+    <w:uiPriority w:val="99"/>
+    <w:semiHidden/>
+    <w:unhideWhenUsed/>
+    <w:rsid w:val="008910DC"/>
+    <w:pPr>
+      <w:spacing w:line="240" w:lineRule="auto"/>
+    </w:pPr>
+    <w:rPr>
+      <w:rFonts w:ascii="Tahoma" w:hAnsi="Tahoma" w:cs="Tahoma"/>
+      <w:sz w:val="16"/>
+      <w:szCs w:val="16"/>
+    </w:rPr>
+  </w:style>
+  <w:style w:type="character" w:customStyle="1" w:styleId="af9">
+    <w:name w:val="Текст выноски Знак"/>
+    <w:basedOn w:val="a0"/>
+    <w:link w:val="af8"/>
+    <w:uiPriority w:val="99"/>
+    <w:semiHidden/>
+    <w:rsid w:val="008910DC"/>
+    <w:rPr>
+      <w:rFonts w:ascii="Tahoma" w:hAnsi="Tahoma" w:cs="Tahoma"/>
+      <w:sz w:val="16"/>
+      <w:szCs w:val="16"/>
+    </w:rPr>
   </w:style>
 </w:styles>
 </file>

</xml_diff>